<commit_message>
add progess_financial_report_cooccurence view and notebook report
</commit_message>
<xml_diff>
--- a/docs/thesis_design-DRAFT.docx
+++ b/docs/thesis_design-DRAFT.docx
@@ -923,13 +923,7 @@
       </w:r>
       <w:hyperlink r:id="rId9" w:history="1">
         <w:r>
-          <w:t>m.j.marx@uv</w:t>
-        </w:r>
-        <w:r>
-          <w:t>a</w:t>
-        </w:r>
-        <w:r>
-          <w:t>.nl</w:t>
+          <w:t>m.j.marx@uva.nl</w:t>
         </w:r>
       </w:hyperlink>
     </w:p>
@@ -1098,19 +1092,19 @@
         <w:rPr>
           <w:lang w:val="en-US"/>
         </w:rPr>
-        <w:t xml:space="preserve">the questions of the following two </w:t>
-      </w:r>
-      <w:r>
-        <w:rPr>
-          <w:lang w:val="en-US"/>
-        </w:rPr>
-        <w:t>categories</w:t>
-      </w:r>
-      <w:r>
-        <w:rPr>
-          <w:lang w:val="en-US"/>
-        </w:rPr>
-        <w:t>:</w:t>
+        <w:t>the question</w:t>
+      </w:r>
+      <w:r>
+        <w:rPr>
+          <w:lang w:val="en-US"/>
+        </w:rPr>
+        <w:t xml:space="preserve">: </w:t>
+      </w:r>
+      <w:r>
+        <w:rPr>
+          <w:lang w:val="en-US"/>
+        </w:rPr>
+        <w:t>with which level of correctness and completeness can the information system answer the following questions:</w:t>
       </w:r>
     </w:p>
     <w:p>
@@ -1190,6 +1184,12 @@
         </w:rPr>
         <w:t>What is the high level process flow of the insolvency cases.</w:t>
       </w:r>
+      <w:r>
+        <w:rPr>
+          <w:lang w:val="en-US"/>
+        </w:rPr>
+        <w:t xml:space="preserve"> [refrase]</w:t>
+      </w:r>
     </w:p>
     <w:p>
       <w:pPr>
@@ -2418,10 +2418,879 @@
         </w:rPr>
         <w:t xml:space="preserve"> An entity relatinship diagram can be found in the appendix.</w:t>
       </w:r>
-    </w:p>
-    <w:p>
-      <w:pPr>
-        <w:rPr>
+      <w:r>
+        <w:rPr>
+          <w:lang w:val="en-US"/>
+        </w:rPr>
+        <w:t xml:space="preserve"> </w:t>
+      </w:r>
+    </w:p>
+    <w:p>
+      <w:pPr>
+        <w:pStyle w:val="Firstparagraph"/>
+        <w:rPr>
+          <w:lang w:val="en-US"/>
+        </w:rPr>
+      </w:pPr>
+    </w:p>
+    <w:p>
+      <w:pPr>
+        <w:pStyle w:val="Heading3"/>
+        <w:rPr>
+          <w:lang w:val="en-US"/>
+        </w:rPr>
+      </w:pPr>
+      <w:r>
+        <w:rPr>
+          <w:lang w:val="en-US"/>
+        </w:rPr>
+        <w:t xml:space="preserve">Data </w:t>
+      </w:r>
+      <w:r>
+        <w:rPr>
+          <w:lang w:val="en-US"/>
+        </w:rPr>
+        <w:t>a</w:t>
+      </w:r>
+      <w:r>
+        <w:rPr>
+          <w:lang w:val="en-US"/>
+        </w:rPr>
+        <w:t xml:space="preserve">cquisition </w:t>
+      </w:r>
+      <w:r>
+        <w:rPr>
+          <w:lang w:val="en-US"/>
+        </w:rPr>
+        <w:t>s</w:t>
+      </w:r>
+      <w:r>
+        <w:rPr>
+          <w:lang w:val="en-US"/>
+        </w:rPr>
+        <w:t>tatus</w:t>
+      </w:r>
+    </w:p>
+    <w:p>
+      <w:pPr>
+        <w:pStyle w:val="Firstparagraph"/>
+        <w:rPr>
+          <w:lang w:val="en-US"/>
+        </w:rPr>
+      </w:pPr>
+      <w:r>
+        <w:rPr>
+          <w:lang w:val="en-US"/>
+        </w:rPr>
+        <w:t>The CIR XML data has been back filled</w:t>
+      </w:r>
+      <w:r>
+        <w:rPr>
+          <w:lang w:val="en-US"/>
+        </w:rPr>
+        <w:t xml:space="preserve"> </w:t>
+      </w:r>
+      <w:r>
+        <w:rPr>
+          <w:lang w:val="en-US"/>
+        </w:rPr>
+        <w:t xml:space="preserve">into a </w:t>
+      </w:r>
+      <w:r>
+        <w:rPr>
+          <w:lang w:val="en-US"/>
+        </w:rPr>
+        <w:t>P</w:t>
+      </w:r>
+      <w:r>
+        <w:rPr>
+          <w:lang w:val="en-US"/>
+        </w:rPr>
+        <w:t>ostgres</w:t>
+      </w:r>
+      <w:r>
+        <w:rPr>
+          <w:lang w:val="en-US"/>
+        </w:rPr>
+        <w:t xml:space="preserve"> SQL</w:t>
+      </w:r>
+      <w:r>
+        <w:rPr>
+          <w:lang w:val="en-US"/>
+        </w:rPr>
+        <w:t xml:space="preserve"> database </w:t>
+      </w:r>
+      <w:r>
+        <w:rPr>
+          <w:lang w:val="en-US"/>
+        </w:rPr>
+        <w:t xml:space="preserve">and </w:t>
+      </w:r>
+      <w:r>
+        <w:rPr>
+          <w:lang w:val="en-US"/>
+        </w:rPr>
+        <w:t xml:space="preserve">is </w:t>
+      </w:r>
+      <w:r>
+        <w:rPr>
+          <w:lang w:val="en-US"/>
+        </w:rPr>
+        <w:t>kept up to date</w:t>
+      </w:r>
+      <w:r>
+        <w:rPr>
+          <w:lang w:val="en-US"/>
+        </w:rPr>
+        <w:t xml:space="preserve"> </w:t>
+      </w:r>
+      <w:r>
+        <w:rPr>
+          <w:lang w:val="en-US"/>
+        </w:rPr>
+        <w:t>on a daily basis</w:t>
+      </w:r>
+      <w:r>
+        <w:rPr>
+          <w:lang w:val="en-US"/>
+        </w:rPr>
+        <w:t xml:space="preserve">. Field updates in insolvency cases </w:t>
+      </w:r>
+      <w:r>
+        <w:rPr>
+          <w:lang w:val="en-US"/>
+        </w:rPr>
+        <w:t xml:space="preserve">[such as ..] </w:t>
+      </w:r>
+      <w:r>
+        <w:rPr>
+          <w:lang w:val="en-US"/>
+        </w:rPr>
+        <w:t xml:space="preserve">are overwritten, historical information is not kept. The </w:t>
+      </w:r>
+      <w:r>
+        <w:rPr>
+          <w:lang w:val="en-US"/>
+        </w:rPr>
+        <w:t xml:space="preserve">original </w:t>
+      </w:r>
+      <w:r>
+        <w:rPr>
+          <w:lang w:val="en-US"/>
+        </w:rPr>
+        <w:t xml:space="preserve">XML </w:t>
+      </w:r>
+      <w:r>
+        <w:rPr>
+          <w:lang w:val="en-US"/>
+        </w:rPr>
+        <w:t xml:space="preserve">response </w:t>
+      </w:r>
+      <w:r>
+        <w:rPr>
+          <w:lang w:val="en-US"/>
+        </w:rPr>
+        <w:t>files are stored so th</w:t>
+      </w:r>
+      <w:r>
+        <w:rPr>
+          <w:lang w:val="en-US"/>
+        </w:rPr>
+        <w:t xml:space="preserve">ese </w:t>
+      </w:r>
+      <w:r>
+        <w:rPr>
+          <w:lang w:val="en-US"/>
+        </w:rPr>
+        <w:t xml:space="preserve">field </w:t>
+      </w:r>
+      <w:r>
+        <w:rPr>
+          <w:lang w:val="en-US"/>
+        </w:rPr>
+        <w:t>changes</w:t>
+      </w:r>
+      <w:r>
+        <w:rPr>
+          <w:lang w:val="en-US"/>
+        </w:rPr>
+        <w:t xml:space="preserve"> </w:t>
+      </w:r>
+      <w:r>
+        <w:rPr>
+          <w:lang w:val="en-US"/>
+        </w:rPr>
+        <w:t>could</w:t>
+      </w:r>
+      <w:r>
+        <w:rPr>
+          <w:lang w:val="en-US"/>
+        </w:rPr>
+        <w:t xml:space="preserve"> be retrieved if </w:t>
+      </w:r>
+      <w:r>
+        <w:rPr>
+          <w:lang w:val="en-US"/>
+        </w:rPr>
+        <w:t>to be found of interest</w:t>
+      </w:r>
+      <w:r>
+        <w:rPr>
+          <w:lang w:val="en-US"/>
+        </w:rPr>
+        <w:t>.</w:t>
+      </w:r>
+      <w:r>
+        <w:rPr>
+          <w:lang w:val="en-US"/>
+        </w:rPr>
+        <w:t xml:space="preserve"> </w:t>
+      </w:r>
+    </w:p>
+    <w:p>
+      <w:pPr>
+        <w:pStyle w:val="Firstparagraph"/>
+        <w:rPr>
+          <w:lang w:val="en-US"/>
+        </w:rPr>
+      </w:pPr>
+    </w:p>
+    <w:p>
+      <w:pPr>
+        <w:pStyle w:val="Firstparagraph"/>
+        <w:rPr>
+          <w:lang w:val="en-US"/>
+        </w:rPr>
+      </w:pPr>
+      <w:r>
+        <w:rPr>
+          <w:lang w:val="en-US"/>
+        </w:rPr>
+        <w:t>The PDF reports have been downloaded to a local disk and new reports are downloaded on a daily basis to a server. The reports need to be moved to a available and secure storage such as Amazon’s S3 storage.</w:t>
+      </w:r>
+      <w:r>
+        <w:rPr>
+          <w:lang w:val="en-US"/>
+        </w:rPr>
+        <w:t xml:space="preserve"> </w:t>
+      </w:r>
+    </w:p>
+    <w:p>
+      <w:pPr>
+        <w:pStyle w:val="Firstparagraph"/>
+        <w:rPr>
+          <w:lang w:val="en-US"/>
+        </w:rPr>
+      </w:pPr>
+    </w:p>
+    <w:p>
+      <w:pPr>
+        <w:pStyle w:val="Firstparagraph"/>
+        <w:rPr>
+          <w:lang w:val="en-US"/>
+        </w:rPr>
+      </w:pPr>
+      <w:r>
+        <w:rPr>
+          <w:lang w:val="en-US"/>
+        </w:rPr>
+        <w:t xml:space="preserve">The data used for the golden master records still needs to be scraped and </w:t>
+      </w:r>
+      <w:r>
+        <w:rPr>
+          <w:lang w:val="en-US"/>
+        </w:rPr>
+        <w:t xml:space="preserve">for this purpose </w:t>
+      </w:r>
+      <w:r>
+        <w:rPr>
+          <w:lang w:val="en-US"/>
+        </w:rPr>
+        <w:t>scrapers must be build.</w:t>
+      </w:r>
+    </w:p>
+    <w:p>
+      <w:pPr>
+        <w:rPr>
+          <w:lang w:val="en-US"/>
+        </w:rPr>
+      </w:pPr>
+    </w:p>
+    <w:p>
+      <w:pPr>
+        <w:pStyle w:val="Heading3"/>
+        <w:rPr>
+          <w:lang w:val="en-US"/>
+        </w:rPr>
+      </w:pPr>
+      <w:r>
+        <w:rPr>
+          <w:lang w:val="en-US"/>
+        </w:rPr>
+        <w:t>Data lineage</w:t>
+      </w:r>
+    </w:p>
+    <w:p>
+      <w:pPr>
+        <w:pStyle w:val="Firstparagraph"/>
+        <w:rPr>
+          <w:lang w:val="en-US"/>
+        </w:rPr>
+      </w:pPr>
+      <w:r>
+        <w:rPr>
+          <w:lang w:val="en-US"/>
+        </w:rPr>
+        <w:t>As multiple data sources are used it will be necessary to records the data sources for derived fields to establish the data lineage</w:t>
+      </w:r>
+      <w:r>
+        <w:rPr>
+          <w:lang w:val="en-US"/>
+        </w:rPr>
+        <w:t xml:space="preserve"> for any search results</w:t>
+      </w:r>
+      <w:r>
+        <w:rPr>
+          <w:lang w:val="en-US"/>
+        </w:rPr>
+        <w:t>.</w:t>
+      </w:r>
+      <w:r>
+        <w:rPr>
+          <w:lang w:val="en-US"/>
+        </w:rPr>
+        <w:t xml:space="preserve"> </w:t>
+      </w:r>
+    </w:p>
+    <w:p>
+      <w:pPr>
+        <w:rPr>
+          <w:lang w:val="en-US"/>
+        </w:rPr>
+      </w:pPr>
+    </w:p>
+    <w:p>
+      <w:pPr>
+        <w:pStyle w:val="Heading2"/>
+        <w:rPr>
+          <w:lang w:val="en-US"/>
+        </w:rPr>
+      </w:pPr>
+      <w:r>
+        <w:rPr>
+          <w:lang w:val="en-US"/>
+        </w:rPr>
+        <w:lastRenderedPageBreak/>
+        <w:t xml:space="preserve">Data linkage </w:t>
+      </w:r>
+    </w:p>
+    <w:p>
+      <w:pPr>
+        <w:pStyle w:val="Firstparagraph"/>
+        <w:rPr>
+          <w:lang w:val="en-US"/>
+        </w:rPr>
+      </w:pPr>
+      <w:r>
+        <w:rPr>
+          <w:lang w:val="en-US"/>
+        </w:rPr>
+        <w:t xml:space="preserve">The CIR data </w:t>
+      </w:r>
+      <w:r>
+        <w:rPr>
+          <w:lang w:val="en-US"/>
+        </w:rPr>
+        <w:t xml:space="preserve">contains free text fields for the entities Curator, Judge and Law </w:t>
+      </w:r>
+      <w:r>
+        <w:rPr>
+          <w:lang w:val="en-US"/>
+        </w:rPr>
+        <w:t>Firm</w:t>
+      </w:r>
+      <w:r>
+        <w:rPr>
+          <w:lang w:val="en-US"/>
+        </w:rPr>
+        <w:t>. The names in these fields are often written in many different ways and can contain typos</w:t>
+      </w:r>
+      <w:r>
+        <w:rPr>
+          <w:lang w:val="en-US"/>
+        </w:rPr>
+        <w:t>.</w:t>
+      </w:r>
+      <w:r>
+        <w:rPr>
+          <w:lang w:val="en-US"/>
+        </w:rPr>
+        <w:t xml:space="preserve"> </w:t>
+      </w:r>
+      <w:r>
+        <w:rPr>
+          <w:lang w:val="en-US"/>
+        </w:rPr>
+        <w:t>Other data sources mentioned above will be used to create the ‘golden master records’. The data from CIR must be linked to these master records.</w:t>
+      </w:r>
+    </w:p>
+    <w:p>
+      <w:pPr>
+        <w:pStyle w:val="Firstparagraph"/>
+        <w:rPr>
+          <w:lang w:val="en-US"/>
+        </w:rPr>
+      </w:pPr>
+    </w:p>
+    <w:p>
+      <w:pPr>
+        <w:pStyle w:val="Firstparagraph"/>
+        <w:rPr>
+          <w:lang w:val="en-US"/>
+        </w:rPr>
+      </w:pPr>
+      <w:r>
+        <w:rPr>
+          <w:lang w:val="en-US"/>
+        </w:rPr>
+        <w:t xml:space="preserve">Research must be done on </w:t>
+      </w:r>
+      <w:r>
+        <w:rPr>
+          <w:lang w:val="en-US"/>
+        </w:rPr>
+        <w:t xml:space="preserve">finding </w:t>
+      </w:r>
+      <w:r>
+        <w:rPr>
+          <w:lang w:val="en-US"/>
+        </w:rPr>
+        <w:t>effective</w:t>
+      </w:r>
+      <w:r>
+        <w:rPr>
+          <w:lang w:val="en-US"/>
+        </w:rPr>
+        <w:t xml:space="preserve"> </w:t>
+      </w:r>
+      <w:r>
+        <w:rPr>
+          <w:lang w:val="en-US"/>
+        </w:rPr>
+        <w:t xml:space="preserve">routines for </w:t>
+      </w:r>
+      <w:r>
+        <w:rPr>
+          <w:lang w:val="en-US"/>
+        </w:rPr>
+        <w:t xml:space="preserve">the </w:t>
+      </w:r>
+      <w:r>
+        <w:rPr>
+          <w:lang w:val="en-US"/>
+        </w:rPr>
+        <w:t>record</w:t>
+      </w:r>
+      <w:r>
+        <w:rPr>
+          <w:lang w:val="en-US"/>
+        </w:rPr>
+        <w:t xml:space="preserve"> linkage</w:t>
+      </w:r>
+      <w:r>
+        <w:rPr>
+          <w:vertAlign w:val="superscript"/>
+          <w:lang w:val="en-US"/>
+        </w:rPr>
+        <w:t>[3-6]</w:t>
+      </w:r>
+      <w:r>
+        <w:rPr>
+          <w:lang w:val="en-US"/>
+        </w:rPr>
+        <w:t xml:space="preserve"> </w:t>
+      </w:r>
+      <w:r>
+        <w:rPr>
+          <w:lang w:val="en-US"/>
+        </w:rPr>
+        <w:t>of the different data sets</w:t>
+      </w:r>
+      <w:r>
+        <w:rPr>
+          <w:lang w:val="en-US"/>
+        </w:rPr>
+        <w:t xml:space="preserve"> where </w:t>
+      </w:r>
+      <w:r>
+        <w:rPr>
+          <w:lang w:val="en-US"/>
+        </w:rPr>
+        <w:t xml:space="preserve">disambuigation, </w:t>
+      </w:r>
+      <w:r>
+        <w:rPr>
+          <w:lang w:val="en-US"/>
+        </w:rPr>
+        <w:t>normalization and de-duplication</w:t>
+      </w:r>
+      <w:r>
+        <w:rPr>
+          <w:lang w:val="en-US"/>
+        </w:rPr>
+        <w:t xml:space="preserve"> will be a part of. </w:t>
+      </w:r>
+      <w:r>
+        <w:rPr>
+          <w:lang w:val="en-US"/>
+        </w:rPr>
+        <w:t xml:space="preserve">The </w:t>
+      </w:r>
+      <w:r>
+        <w:rPr>
+          <w:lang w:val="en-US"/>
+        </w:rPr>
+        <w:t xml:space="preserve">linking </w:t>
+      </w:r>
+      <w:r>
+        <w:rPr>
+          <w:lang w:val="en-US"/>
+        </w:rPr>
+        <w:t>f</w:t>
+      </w:r>
+      <w:r>
+        <w:rPr>
+          <w:lang w:val="en-US"/>
+        </w:rPr>
+        <w:t>ield types are</w:t>
+      </w:r>
+      <w:r>
+        <w:rPr>
+          <w:lang w:val="en-US"/>
+        </w:rPr>
+        <w:t xml:space="preserve"> </w:t>
+      </w:r>
+      <w:r>
+        <w:rPr>
+          <w:lang w:val="en-US"/>
+        </w:rPr>
+        <w:t xml:space="preserve">person name </w:t>
+      </w:r>
+      <w:r>
+        <w:rPr>
+          <w:lang w:val="en-US"/>
+        </w:rPr>
+        <w:t xml:space="preserve">with </w:t>
+      </w:r>
+      <w:r>
+        <w:rPr>
+          <w:lang w:val="en-US"/>
+        </w:rPr>
+        <w:t>and address</w:t>
+      </w:r>
+      <w:r>
+        <w:rPr>
+          <w:lang w:val="en-US"/>
+        </w:rPr>
+        <w:t xml:space="preserve">. The person name for the judge is </w:t>
+      </w:r>
+      <w:r>
+        <w:rPr>
+          <w:lang w:val="en-US"/>
+        </w:rPr>
+        <w:t>a single</w:t>
+      </w:r>
+      <w:r>
+        <w:rPr>
+          <w:lang w:val="en-US"/>
+        </w:rPr>
+        <w:t xml:space="preserve"> field, the curator has fields for title, initials, middle part and family name. Each </w:t>
+      </w:r>
+      <w:r>
+        <w:rPr>
+          <w:lang w:val="en-US"/>
+        </w:rPr>
+        <w:t xml:space="preserve">entity </w:t>
+      </w:r>
+      <w:r>
+        <w:rPr>
+          <w:lang w:val="en-US"/>
+        </w:rPr>
+        <w:t>type can benefit from different approaches.</w:t>
+      </w:r>
+    </w:p>
+    <w:p>
+      <w:pPr>
+        <w:pStyle w:val="Firstparagraph"/>
+        <w:rPr>
+          <w:lang w:val="en-US"/>
+        </w:rPr>
+      </w:pPr>
+    </w:p>
+    <w:p>
+      <w:pPr>
+        <w:pStyle w:val="Firstparagraph"/>
+        <w:rPr>
+          <w:lang w:val="en-US"/>
+        </w:rPr>
+      </w:pPr>
+      <w:r>
+        <w:rPr>
+          <w:lang w:val="en-US"/>
+        </w:rPr>
+        <w:t>Th</w:t>
+      </w:r>
+      <w:r>
+        <w:rPr>
+          <w:lang w:val="en-US"/>
+        </w:rPr>
+        <w:t>e research and resulting process</w:t>
+      </w:r>
+      <w:r>
+        <w:rPr>
+          <w:lang w:val="en-US"/>
+        </w:rPr>
+        <w:t xml:space="preserve"> should </w:t>
+      </w:r>
+      <w:r>
+        <w:rPr>
+          <w:lang w:val="en-US"/>
+        </w:rPr>
+        <w:t>yield</w:t>
+      </w:r>
+      <w:r>
+        <w:rPr>
+          <w:lang w:val="en-US"/>
+        </w:rPr>
+        <w:t xml:space="preserve"> a complete set of linked entities</w:t>
+      </w:r>
+      <w:r>
+        <w:rPr>
+          <w:lang w:val="en-US"/>
+        </w:rPr>
+        <w:t xml:space="preserve"> </w:t>
+      </w:r>
+      <w:r>
+        <w:rPr>
+          <w:lang w:val="en-US"/>
+        </w:rPr>
+        <w:t xml:space="preserve">for insolvency cases, curators, law </w:t>
+      </w:r>
+      <w:r>
+        <w:rPr>
+          <w:lang w:val="en-US"/>
+        </w:rPr>
+        <w:t>firm</w:t>
+      </w:r>
+      <w:r>
+        <w:rPr>
+          <w:lang w:val="en-US"/>
+        </w:rPr>
+        <w:t xml:space="preserve">, judges and courts </w:t>
+      </w:r>
+      <w:r>
+        <w:rPr>
+          <w:lang w:val="en-US"/>
+        </w:rPr>
+        <w:t xml:space="preserve">without </w:t>
+      </w:r>
+      <w:r>
+        <w:rPr>
+          <w:lang w:val="en-US"/>
+        </w:rPr>
+        <w:t xml:space="preserve">requiring </w:t>
+      </w:r>
+      <w:r>
+        <w:rPr>
+          <w:lang w:val="en-US"/>
+        </w:rPr>
+        <w:t xml:space="preserve">many </w:t>
+      </w:r>
+      <w:r>
+        <w:rPr>
+          <w:lang w:val="en-US"/>
+        </w:rPr>
+        <w:t>human computation cycles</w:t>
+      </w:r>
+      <w:r>
+        <w:rPr>
+          <w:lang w:val="en-US"/>
+        </w:rPr>
+        <w:t>.</w:t>
+      </w:r>
+      <w:r>
+        <w:rPr>
+          <w:lang w:val="en-US"/>
+        </w:rPr>
+        <w:t xml:space="preserve"> </w:t>
+      </w:r>
+      <w:r>
+        <w:rPr>
+          <w:lang w:val="en-US"/>
+        </w:rPr>
+        <w:t>The linked entities</w:t>
+      </w:r>
+      <w:r>
+        <w:rPr>
+          <w:lang w:val="en-US"/>
+        </w:rPr>
+        <w:t xml:space="preserve"> form time dependent graphs that can be queried.</w:t>
+      </w:r>
+    </w:p>
+    <w:p>
+      <w:pPr>
+        <w:pStyle w:val="Firstparagraph"/>
+        <w:rPr>
+          <w:lang w:val="en-US"/>
+        </w:rPr>
+      </w:pPr>
+    </w:p>
+    <w:p>
+      <w:pPr>
+        <w:pStyle w:val="Firstparagraph"/>
+        <w:rPr>
+          <w:lang w:val="en-US"/>
+        </w:rPr>
+      </w:pPr>
+      <w:r>
+        <w:rPr>
+          <w:lang w:val="en-US"/>
+        </w:rPr>
+        <w:t xml:space="preserve">Named entities and relationships can either be stored in a </w:t>
+      </w:r>
+      <w:r>
+        <w:rPr>
+          <w:lang w:val="en-US"/>
+        </w:rPr>
+        <w:t>g</w:t>
+      </w:r>
+      <w:r>
+        <w:rPr>
+          <w:lang w:val="en-US"/>
+        </w:rPr>
+        <w:t xml:space="preserve">raph database </w:t>
+      </w:r>
+      <w:r>
+        <w:rPr>
+          <w:lang w:val="en-US"/>
+        </w:rPr>
+        <w:t xml:space="preserve">like Neo4J </w:t>
+      </w:r>
+      <w:r>
+        <w:rPr>
+          <w:lang w:val="en-US"/>
+        </w:rPr>
+        <w:t xml:space="preserve">or in a </w:t>
+      </w:r>
+      <w:r>
+        <w:rPr>
+          <w:lang w:val="en-US"/>
+        </w:rPr>
+        <w:t>g</w:t>
+      </w:r>
+      <w:r>
+        <w:rPr>
+          <w:lang w:val="en-US"/>
+        </w:rPr>
+        <w:t xml:space="preserve">raph datastructure </w:t>
+      </w:r>
+      <w:r>
+        <w:rPr>
+          <w:lang w:val="en-US"/>
+        </w:rPr>
+        <w:t xml:space="preserve">like NetworkX </w:t>
+      </w:r>
+      <w:r>
+        <w:rPr>
+          <w:lang w:val="en-US"/>
+        </w:rPr>
+        <w:t>depending on the size and speed requirements.</w:t>
+      </w:r>
+      <w:r>
+        <w:rPr>
+          <w:lang w:val="en-US"/>
+        </w:rPr>
+        <w:t xml:space="preserve"> </w:t>
+      </w:r>
+      <w:r>
+        <w:rPr>
+          <w:lang w:val="en-US"/>
+        </w:rPr>
+        <w:t xml:space="preserve"> </w:t>
+      </w:r>
+    </w:p>
+    <w:p>
+      <w:pPr>
+        <w:pStyle w:val="Firstparagraph"/>
+        <w:rPr>
+          <w:lang w:val="en-US"/>
+        </w:rPr>
+      </w:pPr>
+    </w:p>
+    <w:p>
+      <w:pPr>
+        <w:pStyle w:val="Firstparagraph"/>
+        <w:rPr>
+          <w:lang w:val="en-US"/>
+        </w:rPr>
+      </w:pPr>
+      <w:r>
+        <w:rPr>
+          <w:lang w:val="en-US"/>
+        </w:rPr>
+        <w:t>Th</w:t>
+      </w:r>
+      <w:r>
+        <w:rPr>
+          <w:lang w:val="en-US"/>
+        </w:rPr>
+        <w:t>is</w:t>
+      </w:r>
+      <w:r>
+        <w:rPr>
+          <w:lang w:val="en-US"/>
+        </w:rPr>
+        <w:t xml:space="preserve"> data could be </w:t>
+      </w:r>
+      <w:r>
+        <w:rPr>
+          <w:lang w:val="en-US"/>
+        </w:rPr>
+        <w:t>made accessible for semantic search using the RDF</w:t>
+      </w:r>
+      <w:r>
+        <w:rPr>
+          <w:vertAlign w:val="superscript"/>
+          <w:lang w:val="en-US"/>
+        </w:rPr>
+        <w:t>[28]</w:t>
+      </w:r>
+      <w:r>
+        <w:rPr>
+          <w:lang w:val="en-US"/>
+        </w:rPr>
+        <w:t xml:space="preserve"> </w:t>
+      </w:r>
+      <w:r>
+        <w:rPr>
+          <w:lang w:val="en-US"/>
+        </w:rPr>
+        <w:t>model</w:t>
+      </w:r>
+      <w:r>
+        <w:rPr>
+          <w:lang w:val="en-US"/>
+        </w:rPr>
+        <w:t xml:space="preserve"> if the query interface would benefit from this.</w:t>
+      </w:r>
+    </w:p>
+    <w:p>
+      <w:pPr>
+        <w:rPr>
+          <w:rFonts w:ascii="cmbx12" w:hAnsi="cmbx12" w:cs="Arial"/>
+          <w:bCs/>
+          <w:iCs/>
+          <w:szCs w:val="28"/>
           <w:lang w:val="en-US"/>
         </w:rPr>
       </w:pPr>
@@ -2451,552 +3320,6 @@
           <w:lang w:val="en-US"/>
         </w:rPr>
       </w:pPr>
-      <w:r>
-        <w:rPr>
-          <w:lang w:val="en-US"/>
-        </w:rPr>
-        <w:lastRenderedPageBreak/>
-        <w:t xml:space="preserve">Data linkage </w:t>
-      </w:r>
-    </w:p>
-    <w:p>
-      <w:pPr>
-        <w:pStyle w:val="Firstparagraph"/>
-        <w:rPr>
-          <w:lang w:val="en-US"/>
-        </w:rPr>
-      </w:pPr>
-      <w:r>
-        <w:rPr>
-          <w:lang w:val="en-US"/>
-        </w:rPr>
-        <w:t xml:space="preserve">The CIR data </w:t>
-      </w:r>
-      <w:r>
-        <w:rPr>
-          <w:lang w:val="en-US"/>
-        </w:rPr>
-        <w:t xml:space="preserve">contains free text fields for the entities Curator, Judge and Law </w:t>
-      </w:r>
-      <w:r>
-        <w:rPr>
-          <w:lang w:val="en-US"/>
-        </w:rPr>
-        <w:t>Firm</w:t>
-      </w:r>
-      <w:r>
-        <w:rPr>
-          <w:lang w:val="en-US"/>
-        </w:rPr>
-        <w:t>. The names in these fields are often written in many different ways and can contain typos</w:t>
-      </w:r>
-      <w:r>
-        <w:rPr>
-          <w:lang w:val="en-US"/>
-        </w:rPr>
-        <w:t>.</w:t>
-      </w:r>
-      <w:r>
-        <w:rPr>
-          <w:lang w:val="en-US"/>
-        </w:rPr>
-        <w:t xml:space="preserve"> </w:t>
-      </w:r>
-      <w:r>
-        <w:rPr>
-          <w:lang w:val="en-US"/>
-        </w:rPr>
-        <w:t>Other data sources mentioned above will be used to create the ‘golden master records’. The data from CIR must be linked to these master records.</w:t>
-      </w:r>
-    </w:p>
-    <w:p>
-      <w:pPr>
-        <w:pStyle w:val="Firstparagraph"/>
-        <w:rPr>
-          <w:lang w:val="en-US"/>
-        </w:rPr>
-      </w:pPr>
-    </w:p>
-    <w:p>
-      <w:pPr>
-        <w:pStyle w:val="Firstparagraph"/>
-        <w:rPr>
-          <w:lang w:val="en-US"/>
-        </w:rPr>
-      </w:pPr>
-      <w:r>
-        <w:rPr>
-          <w:lang w:val="en-US"/>
-        </w:rPr>
-        <w:t xml:space="preserve">Research must be done on </w:t>
-      </w:r>
-      <w:r>
-        <w:rPr>
-          <w:lang w:val="en-US"/>
-        </w:rPr>
-        <w:t xml:space="preserve">finding </w:t>
-      </w:r>
-      <w:r>
-        <w:rPr>
-          <w:lang w:val="en-US"/>
-        </w:rPr>
-        <w:t>effective</w:t>
-      </w:r>
-      <w:r>
-        <w:rPr>
-          <w:lang w:val="en-US"/>
-        </w:rPr>
-        <w:t xml:space="preserve"> </w:t>
-      </w:r>
-      <w:r>
-        <w:rPr>
-          <w:lang w:val="en-US"/>
-        </w:rPr>
-        <w:t xml:space="preserve">routines for </w:t>
-      </w:r>
-      <w:r>
-        <w:rPr>
-          <w:lang w:val="en-US"/>
-        </w:rPr>
-        <w:t xml:space="preserve">the </w:t>
-      </w:r>
-      <w:r>
-        <w:rPr>
-          <w:lang w:val="en-US"/>
-        </w:rPr>
-        <w:t>record</w:t>
-      </w:r>
-      <w:r>
-        <w:rPr>
-          <w:lang w:val="en-US"/>
-        </w:rPr>
-        <w:t xml:space="preserve"> linkage</w:t>
-      </w:r>
-      <w:r>
-        <w:rPr>
-          <w:vertAlign w:val="superscript"/>
-          <w:lang w:val="en-US"/>
-        </w:rPr>
-        <w:t>[3-6]</w:t>
-      </w:r>
-      <w:r>
-        <w:rPr>
-          <w:lang w:val="en-US"/>
-        </w:rPr>
-        <w:t xml:space="preserve"> </w:t>
-      </w:r>
-      <w:r>
-        <w:rPr>
-          <w:lang w:val="en-US"/>
-        </w:rPr>
-        <w:t>of the different data sets</w:t>
-      </w:r>
-      <w:r>
-        <w:rPr>
-          <w:lang w:val="en-US"/>
-        </w:rPr>
-        <w:t xml:space="preserve"> where </w:t>
-      </w:r>
-      <w:r>
-        <w:rPr>
-          <w:lang w:val="en-US"/>
-        </w:rPr>
-        <w:t xml:space="preserve">disambuigation, </w:t>
-      </w:r>
-      <w:r>
-        <w:rPr>
-          <w:lang w:val="en-US"/>
-        </w:rPr>
-        <w:t>normalization and de-duplication</w:t>
-      </w:r>
-      <w:r>
-        <w:rPr>
-          <w:lang w:val="en-US"/>
-        </w:rPr>
-        <w:t xml:space="preserve"> will be a part of. </w:t>
-      </w:r>
-      <w:r>
-        <w:rPr>
-          <w:lang w:val="en-US"/>
-        </w:rPr>
-        <w:t xml:space="preserve">The </w:t>
-      </w:r>
-      <w:r>
-        <w:rPr>
-          <w:lang w:val="en-US"/>
-        </w:rPr>
-        <w:t xml:space="preserve">linking </w:t>
-      </w:r>
-      <w:r>
-        <w:rPr>
-          <w:lang w:val="en-US"/>
-        </w:rPr>
-        <w:t>f</w:t>
-      </w:r>
-      <w:r>
-        <w:rPr>
-          <w:lang w:val="en-US"/>
-        </w:rPr>
-        <w:t>ield types are</w:t>
-      </w:r>
-      <w:r>
-        <w:rPr>
-          <w:lang w:val="en-US"/>
-        </w:rPr>
-        <w:t xml:space="preserve"> </w:t>
-      </w:r>
-      <w:r>
-        <w:rPr>
-          <w:lang w:val="en-US"/>
-        </w:rPr>
-        <w:t xml:space="preserve">person name </w:t>
-      </w:r>
-      <w:r>
-        <w:rPr>
-          <w:lang w:val="en-US"/>
-        </w:rPr>
-        <w:t xml:space="preserve">with </w:t>
-      </w:r>
-      <w:r>
-        <w:rPr>
-          <w:lang w:val="en-US"/>
-        </w:rPr>
-        <w:t>and address</w:t>
-      </w:r>
-      <w:r>
-        <w:rPr>
-          <w:lang w:val="en-US"/>
-        </w:rPr>
-        <w:t xml:space="preserve">. The person name for the judge is </w:t>
-      </w:r>
-      <w:r>
-        <w:rPr>
-          <w:lang w:val="en-US"/>
-        </w:rPr>
-        <w:t>a single</w:t>
-      </w:r>
-      <w:r>
-        <w:rPr>
-          <w:lang w:val="en-US"/>
-        </w:rPr>
-        <w:t xml:space="preserve"> field, the curator has fields for title, initials, middle part and family name. Each </w:t>
-      </w:r>
-      <w:r>
-        <w:rPr>
-          <w:lang w:val="en-US"/>
-        </w:rPr>
-        <w:t xml:space="preserve">entity </w:t>
-      </w:r>
-      <w:r>
-        <w:rPr>
-          <w:lang w:val="en-US"/>
-        </w:rPr>
-        <w:t>type can benefit from different approaches.</w:t>
-      </w:r>
-    </w:p>
-    <w:p>
-      <w:pPr>
-        <w:pStyle w:val="Firstparagraph"/>
-        <w:rPr>
-          <w:lang w:val="en-US"/>
-        </w:rPr>
-      </w:pPr>
-    </w:p>
-    <w:p>
-      <w:pPr>
-        <w:pStyle w:val="Firstparagraph"/>
-        <w:rPr>
-          <w:lang w:val="en-US"/>
-        </w:rPr>
-      </w:pPr>
-      <w:r>
-        <w:rPr>
-          <w:lang w:val="en-US"/>
-        </w:rPr>
-        <w:t>Th</w:t>
-      </w:r>
-      <w:r>
-        <w:rPr>
-          <w:lang w:val="en-US"/>
-        </w:rPr>
-        <w:t>e research and resulting process</w:t>
-      </w:r>
-      <w:r>
-        <w:rPr>
-          <w:lang w:val="en-US"/>
-        </w:rPr>
-        <w:t xml:space="preserve"> should </w:t>
-      </w:r>
-      <w:r>
-        <w:rPr>
-          <w:lang w:val="en-US"/>
-        </w:rPr>
-        <w:t>yield</w:t>
-      </w:r>
-      <w:r>
-        <w:rPr>
-          <w:lang w:val="en-US"/>
-        </w:rPr>
-        <w:t xml:space="preserve"> a complete set of linked entities</w:t>
-      </w:r>
-      <w:r>
-        <w:rPr>
-          <w:lang w:val="en-US"/>
-        </w:rPr>
-        <w:t xml:space="preserve"> </w:t>
-      </w:r>
-      <w:r>
-        <w:rPr>
-          <w:lang w:val="en-US"/>
-        </w:rPr>
-        <w:t xml:space="preserve">for insolvency cases, curators, law </w:t>
-      </w:r>
-      <w:r>
-        <w:rPr>
-          <w:lang w:val="en-US"/>
-        </w:rPr>
-        <w:t>firm</w:t>
-      </w:r>
-      <w:r>
-        <w:rPr>
-          <w:lang w:val="en-US"/>
-        </w:rPr>
-        <w:t xml:space="preserve">, judges and courts </w:t>
-      </w:r>
-      <w:r>
-        <w:rPr>
-          <w:lang w:val="en-US"/>
-        </w:rPr>
-        <w:t xml:space="preserve">without </w:t>
-      </w:r>
-      <w:r>
-        <w:rPr>
-          <w:lang w:val="en-US"/>
-        </w:rPr>
-        <w:t xml:space="preserve">requiring </w:t>
-      </w:r>
-      <w:r>
-        <w:rPr>
-          <w:lang w:val="en-US"/>
-        </w:rPr>
-        <w:t xml:space="preserve">many </w:t>
-      </w:r>
-      <w:r>
-        <w:rPr>
-          <w:lang w:val="en-US"/>
-        </w:rPr>
-        <w:t>human computation cycles</w:t>
-      </w:r>
-      <w:r>
-        <w:rPr>
-          <w:lang w:val="en-US"/>
-        </w:rPr>
-        <w:t>.</w:t>
-      </w:r>
-      <w:r>
-        <w:rPr>
-          <w:lang w:val="en-US"/>
-        </w:rPr>
-        <w:t xml:space="preserve"> </w:t>
-      </w:r>
-      <w:r>
-        <w:rPr>
-          <w:lang w:val="en-US"/>
-        </w:rPr>
-        <w:t>The linked entities</w:t>
-      </w:r>
-      <w:r>
-        <w:rPr>
-          <w:lang w:val="en-US"/>
-        </w:rPr>
-        <w:t xml:space="preserve"> form time dependent graphs that can be queried.</w:t>
-      </w:r>
-    </w:p>
-    <w:p>
-      <w:pPr>
-        <w:pStyle w:val="Firstparagraph"/>
-        <w:rPr>
-          <w:lang w:val="en-US"/>
-        </w:rPr>
-      </w:pPr>
-    </w:p>
-    <w:p>
-      <w:pPr>
-        <w:pStyle w:val="Firstparagraph"/>
-        <w:rPr>
-          <w:lang w:val="en-US"/>
-        </w:rPr>
-      </w:pPr>
-      <w:r>
-        <w:rPr>
-          <w:lang w:val="en-US"/>
-        </w:rPr>
-        <w:t xml:space="preserve">Named entities and relationships can either be stored in a </w:t>
-      </w:r>
-      <w:r>
-        <w:rPr>
-          <w:lang w:val="en-US"/>
-        </w:rPr>
-        <w:t>g</w:t>
-      </w:r>
-      <w:r>
-        <w:rPr>
-          <w:lang w:val="en-US"/>
-        </w:rPr>
-        <w:t xml:space="preserve">raph database </w:t>
-      </w:r>
-      <w:r>
-        <w:rPr>
-          <w:lang w:val="en-US"/>
-        </w:rPr>
-        <w:t xml:space="preserve">like Neo4J </w:t>
-      </w:r>
-      <w:r>
-        <w:rPr>
-          <w:lang w:val="en-US"/>
-        </w:rPr>
-        <w:t xml:space="preserve">or in a </w:t>
-      </w:r>
-      <w:r>
-        <w:rPr>
-          <w:lang w:val="en-US"/>
-        </w:rPr>
-        <w:t>g</w:t>
-      </w:r>
-      <w:r>
-        <w:rPr>
-          <w:lang w:val="en-US"/>
-        </w:rPr>
-        <w:t xml:space="preserve">raph datastructure </w:t>
-      </w:r>
-      <w:r>
-        <w:rPr>
-          <w:lang w:val="en-US"/>
-        </w:rPr>
-        <w:t xml:space="preserve">like NetworkX </w:t>
-      </w:r>
-      <w:r>
-        <w:rPr>
-          <w:lang w:val="en-US"/>
-        </w:rPr>
-        <w:t>depending on the size and speed requirements.</w:t>
-      </w:r>
-      <w:r>
-        <w:rPr>
-          <w:lang w:val="en-US"/>
-        </w:rPr>
-        <w:t xml:space="preserve"> </w:t>
-      </w:r>
-      <w:r>
-        <w:rPr>
-          <w:lang w:val="en-US"/>
-        </w:rPr>
-        <w:t xml:space="preserve"> </w:t>
-      </w:r>
-    </w:p>
-    <w:p>
-      <w:pPr>
-        <w:pStyle w:val="Firstparagraph"/>
-        <w:rPr>
-          <w:lang w:val="en-US"/>
-        </w:rPr>
-      </w:pPr>
-    </w:p>
-    <w:p>
-      <w:pPr>
-        <w:pStyle w:val="Firstparagraph"/>
-        <w:rPr>
-          <w:lang w:val="en-US"/>
-        </w:rPr>
-      </w:pPr>
-      <w:r>
-        <w:rPr>
-          <w:lang w:val="en-US"/>
-        </w:rPr>
-        <w:t>Th</w:t>
-      </w:r>
-      <w:r>
-        <w:rPr>
-          <w:lang w:val="en-US"/>
-        </w:rPr>
-        <w:t>is</w:t>
-      </w:r>
-      <w:r>
-        <w:rPr>
-          <w:lang w:val="en-US"/>
-        </w:rPr>
-        <w:t xml:space="preserve"> data could be </w:t>
-      </w:r>
-      <w:r>
-        <w:rPr>
-          <w:lang w:val="en-US"/>
-        </w:rPr>
-        <w:t>made accessible for semantic search using the RDF</w:t>
-      </w:r>
-      <w:r>
-        <w:rPr>
-          <w:vertAlign w:val="superscript"/>
-          <w:lang w:val="en-US"/>
-        </w:rPr>
-        <w:t>[28]</w:t>
-      </w:r>
-      <w:r>
-        <w:rPr>
-          <w:lang w:val="en-US"/>
-        </w:rPr>
-        <w:t xml:space="preserve"> </w:t>
-      </w:r>
-      <w:r>
-        <w:rPr>
-          <w:lang w:val="en-US"/>
-        </w:rPr>
-        <w:t>model</w:t>
-      </w:r>
-      <w:r>
-        <w:rPr>
-          <w:lang w:val="en-US"/>
-        </w:rPr>
-        <w:t xml:space="preserve"> if the query interface would benefit from this.</w:t>
-      </w:r>
-    </w:p>
-    <w:p>
-      <w:pPr>
-        <w:rPr>
-          <w:rFonts w:ascii="cmbx12" w:hAnsi="cmbx12" w:cs="Arial"/>
-          <w:bCs/>
-          <w:iCs/>
-          <w:szCs w:val="28"/>
-          <w:lang w:val="en-US"/>
-        </w:rPr>
-      </w:pPr>
-    </w:p>
-    <w:p>
-      <w:pPr>
-        <w:rPr>
-          <w:rFonts w:ascii="cmbx12" w:hAnsi="cmbx12" w:cs="Arial"/>
-          <w:bCs/>
-          <w:iCs/>
-          <w:noProof/>
-          <w:szCs w:val="28"/>
-          <w:lang w:val="en-US"/>
-        </w:rPr>
-      </w:pPr>
-      <w:r>
-        <w:rPr>
-          <w:lang w:val="en-US"/>
-        </w:rPr>
-        <w:br w:type="page"/>
-      </w:r>
-    </w:p>
-    <w:p>
-      <w:pPr>
-        <w:pStyle w:val="Heading2"/>
-        <w:rPr>
-          <w:lang w:val="en-US"/>
-        </w:rPr>
-      </w:pPr>
-      <w:bookmarkStart w:id="1" w:name="_GoBack"/>
-      <w:bookmarkEnd w:id="1"/>
       <w:r>
         <w:rPr>
           <w:lang w:val="en-US"/>
@@ -3429,11 +3752,8 @@
             <w:pPr>
               <w:pStyle w:val="Firstparagraph"/>
               <w:rPr>
-                <w:rFonts w:ascii="cmr10" w:hAnsi="cmr10"/>
                 <w:b w:val="0"/>
                 <w:bCs w:val="0"/>
-                <w:noProof/>
-                <w:sz w:val="21"/>
                 <w:lang w:val="en-US"/>
               </w:rPr>
             </w:pPr>
@@ -3448,21 +3768,15 @@
               <w:pStyle w:val="Firstparagraph"/>
               <w:cnfStyle w:val="100000000000" w:firstRow="1" w:lastRow="0" w:firstColumn="0" w:lastColumn="0" w:oddVBand="0" w:evenVBand="0" w:oddHBand="0" w:evenHBand="0" w:firstRowFirstColumn="0" w:firstRowLastColumn="0" w:lastRowFirstColumn="0" w:lastRowLastColumn="0"/>
               <w:rPr>
-                <w:rFonts w:ascii="cmr10" w:hAnsi="cmr10"/>
                 <w:b w:val="0"/>
                 <w:bCs w:val="0"/>
-                <w:noProof/>
-                <w:sz w:val="21"/>
                 <w:lang w:val="en-US"/>
               </w:rPr>
             </w:pPr>
             <w:r>
               <w:rPr>
-                <w:rFonts w:ascii="cmr10" w:hAnsi="cmr10"/>
                 <w:b w:val="0"/>
                 <w:bCs w:val="0"/>
-                <w:noProof/>
-                <w:sz w:val="21"/>
                 <w:lang w:val="en-US"/>
               </w:rPr>
               <w:t>Converted</w:t>
@@ -3478,21 +3792,15 @@
               <w:pStyle w:val="Firstparagraph"/>
               <w:cnfStyle w:val="100000000000" w:firstRow="1" w:lastRow="0" w:firstColumn="0" w:lastColumn="0" w:oddVBand="0" w:evenVBand="0" w:oddHBand="0" w:evenHBand="0" w:firstRowFirstColumn="0" w:firstRowLastColumn="0" w:lastRowFirstColumn="0" w:lastRowLastColumn="0"/>
               <w:rPr>
-                <w:rFonts w:ascii="cmr10" w:hAnsi="cmr10"/>
                 <w:b w:val="0"/>
                 <w:bCs w:val="0"/>
-                <w:noProof/>
-                <w:sz w:val="21"/>
                 <w:lang w:val="en-US"/>
               </w:rPr>
             </w:pPr>
             <w:r>
               <w:rPr>
-                <w:rFonts w:ascii="cmr10" w:hAnsi="cmr10"/>
                 <w:b w:val="0"/>
                 <w:bCs w:val="0"/>
-                <w:noProof/>
-                <w:sz w:val="21"/>
                 <w:lang w:val="en-US"/>
               </w:rPr>
               <w:t>Scanned</w:t>
@@ -3508,21 +3816,15 @@
               <w:pStyle w:val="Firstparagraph"/>
               <w:cnfStyle w:val="100000000000" w:firstRow="1" w:lastRow="0" w:firstColumn="0" w:lastColumn="0" w:oddVBand="0" w:evenVBand="0" w:oddHBand="0" w:evenHBand="0" w:firstRowFirstColumn="0" w:firstRowLastColumn="0" w:lastRowFirstColumn="0" w:lastRowLastColumn="0"/>
               <w:rPr>
-                <w:rFonts w:ascii="cmr10" w:hAnsi="cmr10"/>
                 <w:b w:val="0"/>
                 <w:bCs w:val="0"/>
-                <w:noProof/>
-                <w:sz w:val="21"/>
                 <w:lang w:val="en-US"/>
               </w:rPr>
             </w:pPr>
             <w:r>
               <w:rPr>
-                <w:rFonts w:ascii="cmr10" w:hAnsi="cmr10"/>
                 <w:b w:val="0"/>
                 <w:bCs w:val="0"/>
-                <w:noProof/>
-                <w:sz w:val="21"/>
                 <w:lang w:val="en-US"/>
               </w:rPr>
               <w:t>Unknown</w:t>
@@ -3543,21 +3845,15 @@
             <w:pPr>
               <w:pStyle w:val="Firstparagraph"/>
               <w:rPr>
-                <w:rFonts w:ascii="cmr10" w:hAnsi="cmr10"/>
                 <w:b w:val="0"/>
                 <w:bCs w:val="0"/>
-                <w:noProof/>
-                <w:sz w:val="21"/>
                 <w:lang w:val="en-US"/>
               </w:rPr>
             </w:pPr>
             <w:r>
               <w:rPr>
-                <w:rFonts w:ascii="cmr10" w:hAnsi="cmr10"/>
                 <w:b w:val="0"/>
                 <w:bCs w:val="0"/>
-                <w:noProof/>
-                <w:sz w:val="21"/>
                 <w:lang w:val="en-US"/>
               </w:rPr>
               <w:t>Progress</w:t>
@@ -3573,20 +3869,26 @@
               <w:pStyle w:val="Firstparagraph"/>
               <w:cnfStyle w:val="000000100000" w:firstRow="0" w:lastRow="0" w:firstColumn="0" w:lastColumn="0" w:oddVBand="0" w:evenVBand="0" w:oddHBand="1" w:evenHBand="0" w:firstRowFirstColumn="0" w:firstRowLastColumn="0" w:lastRowFirstColumn="0" w:lastRowLastColumn="0"/>
               <w:rPr>
-                <w:rFonts w:ascii="cmr10" w:hAnsi="cmr10"/>
-                <w:noProof/>
-                <w:sz w:val="21"/>
                 <w:lang w:val="en-US"/>
               </w:rPr>
             </w:pPr>
             <w:r>
               <w:rPr>
-                <w:rFonts w:ascii="cmr10" w:hAnsi="cmr10"/>
-                <w:noProof/>
-                <w:sz w:val="21"/>
                 <w:lang w:val="en-US"/>
               </w:rPr>
               <w:t>25.1%</w:t>
+            </w:r>
+            <w:r>
+              <w:rPr>
+                <w:lang w:val="en-US"/>
+              </w:rPr>
+              <w:t xml:space="preserve"> </w:t>
+            </w:r>
+            <w:r>
+              <w:rPr>
+                <w:lang w:val="en-US"/>
+              </w:rPr>
+              <w:t>[78554]</w:t>
             </w:r>
           </w:p>
         </w:tc>
@@ -3599,20 +3901,20 @@
               <w:pStyle w:val="Firstparagraph"/>
               <w:cnfStyle w:val="000000100000" w:firstRow="0" w:lastRow="0" w:firstColumn="0" w:lastColumn="0" w:oddVBand="0" w:evenVBand="0" w:oddHBand="1" w:evenHBand="0" w:firstRowFirstColumn="0" w:firstRowLastColumn="0" w:lastRowFirstColumn="0" w:lastRowLastColumn="0"/>
               <w:rPr>
-                <w:rFonts w:ascii="cmr10" w:hAnsi="cmr10"/>
-                <w:noProof/>
-                <w:sz w:val="21"/>
                 <w:lang w:val="en-US"/>
               </w:rPr>
             </w:pPr>
             <w:r>
               <w:rPr>
-                <w:rFonts w:ascii="cmr10" w:hAnsi="cmr10"/>
-                <w:noProof/>
-                <w:sz w:val="21"/>
                 <w:lang w:val="en-US"/>
               </w:rPr>
               <w:t>16.6%</w:t>
+            </w:r>
+            <w:r>
+              <w:rPr>
+                <w:lang w:val="en-US"/>
+              </w:rPr>
+              <w:t xml:space="preserve"> [51564]</w:t>
             </w:r>
           </w:p>
         </w:tc>
@@ -3625,20 +3927,20 @@
               <w:pStyle w:val="Firstparagraph"/>
               <w:cnfStyle w:val="000000100000" w:firstRow="0" w:lastRow="0" w:firstColumn="0" w:lastColumn="0" w:oddVBand="0" w:evenVBand="0" w:oddHBand="1" w:evenHBand="0" w:firstRowFirstColumn="0" w:firstRowLastColumn="0" w:lastRowFirstColumn="0" w:lastRowLastColumn="0"/>
               <w:rPr>
-                <w:rFonts w:ascii="cmr10" w:hAnsi="cmr10"/>
-                <w:noProof/>
-                <w:sz w:val="21"/>
                 <w:lang w:val="en-US"/>
               </w:rPr>
             </w:pPr>
             <w:r>
               <w:rPr>
-                <w:rFonts w:ascii="cmr10" w:hAnsi="cmr10"/>
-                <w:noProof/>
-                <w:sz w:val="21"/>
                 <w:lang w:val="en-US"/>
               </w:rPr>
               <w:t>22.5%</w:t>
+            </w:r>
+            <w:r>
+              <w:rPr>
+                <w:lang w:val="en-US"/>
+              </w:rPr>
+              <w:t xml:space="preserve"> [69858]</w:t>
             </w:r>
           </w:p>
         </w:tc>
@@ -3653,21 +3955,15 @@
             <w:pPr>
               <w:pStyle w:val="Firstparagraph"/>
               <w:rPr>
-                <w:rFonts w:ascii="cmr10" w:hAnsi="cmr10"/>
                 <w:b w:val="0"/>
                 <w:bCs w:val="0"/>
-                <w:noProof/>
-                <w:sz w:val="21"/>
                 <w:lang w:val="en-US"/>
               </w:rPr>
             </w:pPr>
             <w:r>
               <w:rPr>
-                <w:rFonts w:ascii="cmr10" w:hAnsi="cmr10"/>
                 <w:b w:val="0"/>
                 <w:bCs w:val="0"/>
-                <w:noProof/>
-                <w:sz w:val="21"/>
                 <w:lang w:val="en-US"/>
               </w:rPr>
               <w:t>Financial</w:t>
@@ -3683,20 +3979,26 @@
               <w:pStyle w:val="Firstparagraph"/>
               <w:cnfStyle w:val="000000000000" w:firstRow="0" w:lastRow="0" w:firstColumn="0" w:lastColumn="0" w:oddVBand="0" w:evenVBand="0" w:oddHBand="0" w:evenHBand="0" w:firstRowFirstColumn="0" w:firstRowLastColumn="0" w:lastRowFirstColumn="0" w:lastRowLastColumn="0"/>
               <w:rPr>
-                <w:rFonts w:ascii="cmr10" w:hAnsi="cmr10"/>
-                <w:noProof/>
-                <w:sz w:val="21"/>
                 <w:lang w:val="en-US"/>
               </w:rPr>
             </w:pPr>
             <w:r>
               <w:rPr>
-                <w:rFonts w:ascii="cmr10" w:hAnsi="cmr10"/>
-                <w:noProof/>
-                <w:sz w:val="21"/>
+                <w:lang w:val="en-US"/>
+              </w:rPr>
+              <w:t xml:space="preserve">  </w:t>
+            </w:r>
+            <w:r>
+              <w:rPr>
                 <w:lang w:val="en-US"/>
               </w:rPr>
               <w:t>7.2%</w:t>
+            </w:r>
+            <w:r>
+              <w:rPr>
+                <w:lang w:val="en-US"/>
+              </w:rPr>
+              <w:t xml:space="preserve"> [22542]</w:t>
             </w:r>
           </w:p>
         </w:tc>
@@ -3709,20 +4011,26 @@
               <w:pStyle w:val="Firstparagraph"/>
               <w:cnfStyle w:val="000000000000" w:firstRow="0" w:lastRow="0" w:firstColumn="0" w:lastColumn="0" w:oddVBand="0" w:evenVBand="0" w:oddHBand="0" w:evenHBand="0" w:firstRowFirstColumn="0" w:firstRowLastColumn="0" w:lastRowFirstColumn="0" w:lastRowLastColumn="0"/>
               <w:rPr>
-                <w:rFonts w:ascii="cmr10" w:hAnsi="cmr10"/>
-                <w:noProof/>
-                <w:sz w:val="21"/>
                 <w:lang w:val="en-US"/>
               </w:rPr>
             </w:pPr>
             <w:r>
               <w:rPr>
-                <w:rFonts w:ascii="cmr10" w:hAnsi="cmr10"/>
-                <w:noProof/>
-                <w:sz w:val="21"/>
+                <w:lang w:val="en-US"/>
+              </w:rPr>
+              <w:t xml:space="preserve">  </w:t>
+            </w:r>
+            <w:r>
+              <w:rPr>
                 <w:lang w:val="en-US"/>
               </w:rPr>
               <w:t>9.7%</w:t>
+            </w:r>
+            <w:r>
+              <w:rPr>
+                <w:lang w:val="en-US"/>
+              </w:rPr>
+              <w:t xml:space="preserve"> [30177]</w:t>
             </w:r>
           </w:p>
         </w:tc>
@@ -3735,20 +4043,20 @@
               <w:pStyle w:val="Firstparagraph"/>
               <w:cnfStyle w:val="000000000000" w:firstRow="0" w:lastRow="0" w:firstColumn="0" w:lastColumn="0" w:oddVBand="0" w:evenVBand="0" w:oddHBand="0" w:evenHBand="0" w:firstRowFirstColumn="0" w:firstRowLastColumn="0" w:lastRowFirstColumn="0" w:lastRowLastColumn="0"/>
               <w:rPr>
-                <w:rFonts w:ascii="cmr10" w:hAnsi="cmr10"/>
-                <w:noProof/>
-                <w:sz w:val="21"/>
                 <w:lang w:val="en-US"/>
               </w:rPr>
             </w:pPr>
             <w:r>
               <w:rPr>
-                <w:rFonts w:ascii="cmr10" w:hAnsi="cmr10"/>
-                <w:noProof/>
-                <w:sz w:val="21"/>
                 <w:lang w:val="en-US"/>
               </w:rPr>
               <w:t>19.0%</w:t>
+            </w:r>
+            <w:r>
+              <w:rPr>
+                <w:lang w:val="en-US"/>
+              </w:rPr>
+              <w:t xml:space="preserve"> [59207]</w:t>
             </w:r>
           </w:p>
         </w:tc>
@@ -3881,6 +4189,323 @@
         </w:rPr>
         <w:t xml:space="preserve"> in Postgres and Solr datastores.</w:t>
       </w:r>
+      <w:r>
+        <w:rPr>
+          <w:lang w:val="en-US"/>
+        </w:rPr>
+        <w:t xml:space="preserve"> The current disk size of all reports is 114GB.</w:t>
+      </w:r>
+    </w:p>
+    <w:p>
+      <w:pPr>
+        <w:pStyle w:val="Heading3"/>
+        <w:rPr>
+          <w:lang w:val="en-US"/>
+        </w:rPr>
+      </w:pPr>
+      <w:r>
+        <w:rPr>
+          <w:lang w:val="en-US"/>
+        </w:rPr>
+        <w:br w:type="column"/>
+      </w:r>
+      <w:r>
+        <w:rPr>
+          <w:lang w:val="en-US"/>
+        </w:rPr>
+        <w:lastRenderedPageBreak/>
+        <w:t>Fields of interest in the [Final] Progress Report</w:t>
+      </w:r>
+    </w:p>
+    <w:p>
+      <w:pPr>
+        <w:pStyle w:val="Firstparagraph"/>
+        <w:numPr>
+          <w:ilvl w:val="0"/>
+          <w:numId w:val="38"/>
+        </w:numPr>
+        <w:rPr>
+          <w:lang w:val="en-US"/>
+        </w:rPr>
+      </w:pPr>
+      <w:r>
+        <w:rPr>
+          <w:lang w:val="en-US"/>
+        </w:rPr>
+        <w:t>verslagperiode</w:t>
+      </w:r>
+    </w:p>
+    <w:p>
+      <w:pPr>
+        <w:pStyle w:val="Firstparagraph"/>
+        <w:numPr>
+          <w:ilvl w:val="0"/>
+          <w:numId w:val="38"/>
+        </w:numPr>
+        <w:rPr>
+          <w:lang w:val="en-US"/>
+        </w:rPr>
+      </w:pPr>
+      <w:r>
+        <w:rPr>
+          <w:lang w:val="en-US"/>
+        </w:rPr>
+        <w:t>bestede uren in verslagperiode</w:t>
+      </w:r>
+    </w:p>
+    <w:p>
+      <w:pPr>
+        <w:pStyle w:val="Firstparagraph"/>
+        <w:numPr>
+          <w:ilvl w:val="0"/>
+          <w:numId w:val="38"/>
+        </w:numPr>
+        <w:rPr>
+          <w:lang w:val="en-US"/>
+        </w:rPr>
+      </w:pPr>
+      <w:r>
+        <w:rPr>
+          <w:lang w:val="en-US"/>
+        </w:rPr>
+        <w:t>bestede uren in totaal</w:t>
+      </w:r>
+    </w:p>
+    <w:p>
+      <w:pPr>
+        <w:pStyle w:val="ListParagraph"/>
+        <w:numPr>
+          <w:ilvl w:val="0"/>
+          <w:numId w:val="38"/>
+        </w:numPr>
+        <w:rPr>
+          <w:lang w:val="en-US"/>
+        </w:rPr>
+      </w:pPr>
+      <w:r>
+        <w:rPr>
+          <w:lang w:val="en-US"/>
+        </w:rPr>
+        <w:t>oorzaak faillissement</w:t>
+      </w:r>
+    </w:p>
+    <w:p>
+      <w:pPr>
+        <w:pStyle w:val="ListParagraph"/>
+        <w:numPr>
+          <w:ilvl w:val="0"/>
+          <w:numId w:val="38"/>
+        </w:numPr>
+        <w:rPr>
+          <w:lang w:val="en-US"/>
+        </w:rPr>
+      </w:pPr>
+      <w:r>
+        <w:rPr>
+          <w:lang w:val="en-US"/>
+        </w:rPr>
+        <w:t>personeel</w:t>
+      </w:r>
+    </w:p>
+    <w:p>
+      <w:pPr>
+        <w:pStyle w:val="ListParagraph"/>
+        <w:numPr>
+          <w:ilvl w:val="0"/>
+          <w:numId w:val="38"/>
+        </w:numPr>
+        <w:rPr>
+          <w:lang w:val="en-US"/>
+        </w:rPr>
+      </w:pPr>
+      <w:r>
+        <w:rPr>
+          <w:lang w:val="en-US"/>
+        </w:rPr>
+        <w:t>paulianeus handelen, onderzoek</w:t>
+      </w:r>
+    </w:p>
+    <w:p>
+      <w:pPr>
+        <w:pStyle w:val="ListParagraph"/>
+        <w:numPr>
+          <w:ilvl w:val="0"/>
+          <w:numId w:val="38"/>
+        </w:numPr>
+        <w:rPr>
+          <w:lang w:val="en-US"/>
+        </w:rPr>
+      </w:pPr>
+      <w:r>
+        <w:rPr>
+          <w:lang w:val="en-US"/>
+        </w:rPr>
+        <w:t>crediteuren:</w:t>
+      </w:r>
+    </w:p>
+    <w:p>
+      <w:pPr>
+        <w:pStyle w:val="ListParagraph"/>
+        <w:numPr>
+          <w:ilvl w:val="1"/>
+          <w:numId w:val="38"/>
+        </w:numPr>
+        <w:rPr>
+          <w:lang w:val="en-US"/>
+        </w:rPr>
+      </w:pPr>
+      <w:r>
+        <w:rPr>
+          <w:lang w:val="en-US"/>
+        </w:rPr>
+        <w:t>Fiscus</w:t>
+      </w:r>
+    </w:p>
+    <w:p>
+      <w:pPr>
+        <w:pStyle w:val="ListParagraph"/>
+        <w:numPr>
+          <w:ilvl w:val="1"/>
+          <w:numId w:val="38"/>
+        </w:numPr>
+        <w:rPr>
+          <w:lang w:val="en-US"/>
+        </w:rPr>
+      </w:pPr>
+      <w:r>
+        <w:rPr>
+          <w:lang w:val="en-US"/>
+        </w:rPr>
+        <w:t>UWV</w:t>
+      </w:r>
+    </w:p>
+    <w:p>
+      <w:pPr>
+        <w:pStyle w:val="ListParagraph"/>
+        <w:numPr>
+          <w:ilvl w:val="1"/>
+          <w:numId w:val="38"/>
+        </w:numPr>
+        <w:rPr>
+          <w:lang w:val="en-US"/>
+        </w:rPr>
+      </w:pPr>
+      <w:r>
+        <w:rPr>
+          <w:lang w:val="en-US"/>
+        </w:rPr>
+        <w:t>Andere preferente crediteuren</w:t>
+      </w:r>
+    </w:p>
+    <w:p>
+      <w:pPr>
+        <w:pStyle w:val="ListParagraph"/>
+        <w:numPr>
+          <w:ilvl w:val="1"/>
+          <w:numId w:val="38"/>
+        </w:numPr>
+        <w:rPr>
+          <w:lang w:val="en-US"/>
+        </w:rPr>
+      </w:pPr>
+      <w:r>
+        <w:rPr>
+          <w:lang w:val="en-US"/>
+        </w:rPr>
+        <w:t>Concurrente crediteuren</w:t>
+      </w:r>
+    </w:p>
+    <w:p>
+      <w:pPr>
+        <w:pStyle w:val="ListParagraph"/>
+        <w:numPr>
+          <w:ilvl w:val="0"/>
+          <w:numId w:val="38"/>
+        </w:numPr>
+        <w:rPr>
+          <w:lang w:val="en-US"/>
+        </w:rPr>
+      </w:pPr>
+      <w:r>
+        <w:rPr>
+          <w:lang w:val="en-US"/>
+        </w:rPr>
+        <w:t>Termijn afwikkeling faillissement</w:t>
+      </w:r>
+    </w:p>
+    <w:p>
+      <w:pPr>
+        <w:rPr>
+          <w:lang w:val="en-US"/>
+        </w:rPr>
+      </w:pPr>
+    </w:p>
+    <w:p>
+      <w:pPr>
+        <w:rPr>
+          <w:lang w:val="en-US"/>
+        </w:rPr>
+      </w:pPr>
+    </w:p>
+    <w:p>
+      <w:pPr>
+        <w:pStyle w:val="Heading3"/>
+        <w:rPr>
+          <w:lang w:val="en-US"/>
+        </w:rPr>
+      </w:pPr>
+      <w:r>
+        <w:rPr>
+          <w:lang w:val="en-US"/>
+        </w:rPr>
+        <w:t xml:space="preserve">Fields of interest in the </w:t>
+      </w:r>
+      <w:r>
+        <w:rPr>
+          <w:lang w:val="en-US"/>
+        </w:rPr>
+        <w:t>[</w:t>
+      </w:r>
+      <w:r>
+        <w:rPr>
+          <w:lang w:val="en-US"/>
+        </w:rPr>
+        <w:t>Final</w:t>
+      </w:r>
+      <w:r>
+        <w:rPr>
+          <w:lang w:val="en-US"/>
+        </w:rPr>
+        <w:t>]</w:t>
+      </w:r>
+      <w:r>
+        <w:rPr>
+          <w:lang w:val="en-US"/>
+        </w:rPr>
+        <w:t xml:space="preserve"> </w:t>
+      </w:r>
+      <w:r>
+        <w:rPr>
+          <w:lang w:val="en-US"/>
+        </w:rPr>
+        <w:t>Financial Report</w:t>
+      </w:r>
+    </w:p>
+    <w:p>
+      <w:pPr>
+        <w:pStyle w:val="Firstparagraph"/>
+        <w:rPr>
+          <w:lang w:val="en-US"/>
+        </w:rPr>
+      </w:pPr>
+    </w:p>
+    <w:p>
+      <w:pPr>
+        <w:pStyle w:val="Firstparagraph"/>
+        <w:rPr>
+          <w:lang w:val="en-US"/>
+        </w:rPr>
+      </w:pPr>
     </w:p>
     <w:p>
       <w:pPr>
@@ -3893,7 +4518,6 @@
         <w:rPr>
           <w:lang w:val="en-US"/>
         </w:rPr>
-        <w:lastRenderedPageBreak/>
         <w:t>Query interface</w:t>
       </w:r>
     </w:p>
@@ -5488,7 +6112,6 @@
         <w:jc w:val="left"/>
         <w:rPr>
           <w:sz w:val="15"/>
-          <w:lang w:val="en-US"/>
         </w:rPr>
       </w:pPr>
       <w:r>
@@ -5534,7 +6157,29 @@
           <w:t>https://www.rechtspraak.nl/Voor-advocaten-en-juristen/Reglementen-procedures-en-formulieren/Civiel/Insolventierecht/Paginas/Recofa-richtlijnen.aspx</w:t>
         </w:r>
       </w:hyperlink>
-    </w:p>
+      <w:r>
+        <w:rPr>
+          <w:sz w:val="15"/>
+        </w:rPr>
+        <w:t xml:space="preserve"> </w:t>
+      </w:r>
+    </w:p>
+    <w:p>
+      <w:pPr>
+        <w:pStyle w:val="Firstparagraph"/>
+        <w:jc w:val="left"/>
+        <w:rPr>
+          <w:sz w:val="15"/>
+        </w:rPr>
+      </w:pPr>
+      <w:r>
+        <w:rPr>
+          <w:sz w:val="15"/>
+        </w:rPr>
+        <w:t>[31] RECOFA openbaar faillissementsverslag rechtspersoon</w:t>
+      </w:r>
+    </w:p>
+    <w:p/>
     <w:p>
       <w:pPr>
         <w:rPr>
@@ -5551,7 +6196,6 @@
         <w:pStyle w:val="Heading1"/>
       </w:pPr>
       <w:r>
-        <w:lastRenderedPageBreak/>
         <w:t>Risk assessment</w:t>
       </w:r>
     </w:p>
@@ -5892,23 +6536,17 @@
           <w:p>
             <w:pPr>
               <w:pStyle w:val="Firstparagraph"/>
-              <w:spacing w:line="312" w:lineRule="auto"/>
-              <w:jc w:val="both"/>
               <w:rPr>
-                <w:rFonts w:ascii="cmr10" w:hAnsi="cmr10"/>
                 <w:b w:val="0"/>
                 <w:bCs w:val="0"/>
-                <w:noProof/>
                 <w:sz w:val="19"/>
                 <w:lang w:val="en-US"/>
               </w:rPr>
             </w:pPr>
             <w:r>
               <w:rPr>
-                <w:rFonts w:ascii="cmr10" w:hAnsi="cmr10"/>
                 <w:b w:val="0"/>
                 <w:bCs w:val="0"/>
-                <w:noProof/>
                 <w:sz w:val="19"/>
                 <w:lang w:val="en-US"/>
               </w:rPr>
@@ -5923,23 +6561,17 @@
           <w:p>
             <w:pPr>
               <w:pStyle w:val="Firstparagraph"/>
-              <w:spacing w:line="312" w:lineRule="auto"/>
-              <w:jc w:val="both"/>
               <w:rPr>
-                <w:rFonts w:ascii="cmr10" w:hAnsi="cmr10"/>
                 <w:b w:val="0"/>
                 <w:bCs w:val="0"/>
-                <w:noProof/>
                 <w:sz w:val="19"/>
                 <w:lang w:val="en-US"/>
               </w:rPr>
             </w:pPr>
             <w:r>
               <w:rPr>
-                <w:rFonts w:ascii="cmr10" w:hAnsi="cmr10"/>
                 <w:b w:val="0"/>
                 <w:bCs w:val="0"/>
-                <w:noProof/>
                 <w:sz w:val="19"/>
                 <w:lang w:val="en-US"/>
               </w:rPr>
@@ -5954,23 +6586,17 @@
           <w:p>
             <w:pPr>
               <w:pStyle w:val="Firstparagraph"/>
-              <w:spacing w:line="312" w:lineRule="auto"/>
-              <w:jc w:val="both"/>
               <w:rPr>
-                <w:rFonts w:ascii="cmr10" w:hAnsi="cmr10"/>
                 <w:b w:val="0"/>
                 <w:bCs w:val="0"/>
-                <w:noProof/>
                 <w:sz w:val="19"/>
                 <w:lang w:val="en-US"/>
               </w:rPr>
             </w:pPr>
             <w:r>
               <w:rPr>
-                <w:rFonts w:ascii="cmr10" w:hAnsi="cmr10"/>
                 <w:b w:val="0"/>
                 <w:bCs w:val="0"/>
-                <w:noProof/>
                 <w:sz w:val="19"/>
                 <w:lang w:val="en-US"/>
               </w:rPr>
@@ -5987,19 +6613,13 @@
           <w:p>
             <w:pPr>
               <w:pStyle w:val="Firstparagraph"/>
-              <w:spacing w:line="312" w:lineRule="auto"/>
-              <w:jc w:val="both"/>
               <w:rPr>
-                <w:rFonts w:ascii="cmr10" w:hAnsi="cmr10"/>
-                <w:noProof/>
                 <w:sz w:val="19"/>
                 <w:lang w:val="en-US"/>
               </w:rPr>
             </w:pPr>
             <w:r>
               <w:rPr>
-                <w:rFonts w:ascii="cmr10" w:hAnsi="cmr10"/>
-                <w:noProof/>
                 <w:sz w:val="19"/>
                 <w:lang w:val="en-US"/>
               </w:rPr>
@@ -6007,8 +6627,6 @@
             </w:r>
             <w:r>
               <w:rPr>
-                <w:rFonts w:ascii="cmr10" w:hAnsi="cmr10"/>
-                <w:noProof/>
                 <w:sz w:val="19"/>
                 <w:lang w:val="en-US"/>
               </w:rPr>
@@ -6023,21 +6641,15 @@
           <w:p>
             <w:pPr>
               <w:pStyle w:val="Firstparagraph"/>
-              <w:spacing w:line="312" w:lineRule="auto"/>
-              <w:jc w:val="both"/>
               <w:rPr>
-                <w:rFonts w:ascii="cmr10" w:hAnsi="cmr10"/>
                 <w:bCs/>
-                <w:noProof/>
                 <w:sz w:val="19"/>
                 <w:lang w:val="en-US"/>
               </w:rPr>
             </w:pPr>
             <w:r>
               <w:rPr>
-                <w:rFonts w:ascii="cmr10" w:hAnsi="cmr10"/>
                 <w:bCs/>
-                <w:noProof/>
                 <w:sz w:val="19"/>
                 <w:lang w:val="en-US"/>
               </w:rPr>
@@ -6045,9 +6657,7 @@
             </w:r>
             <w:r>
               <w:rPr>
-                <w:rFonts w:ascii="cmr10" w:hAnsi="cmr10"/>
                 <w:bCs/>
-                <w:noProof/>
                 <w:sz w:val="19"/>
                 <w:lang w:val="en-US"/>
               </w:rPr>
@@ -6055,9 +6665,7 @@
             </w:r>
             <w:r>
               <w:rPr>
-                <w:rFonts w:ascii="cmr10" w:hAnsi="cmr10"/>
                 <w:bCs/>
-                <w:noProof/>
                 <w:sz w:val="19"/>
                 <w:lang w:val="en-US"/>
               </w:rPr>
@@ -6072,21 +6680,15 @@
           <w:p>
             <w:pPr>
               <w:pStyle w:val="Firstparagraph"/>
-              <w:spacing w:line="312" w:lineRule="auto"/>
-              <w:jc w:val="both"/>
               <w:rPr>
-                <w:rFonts w:ascii="cmr10" w:hAnsi="cmr10"/>
                 <w:bCs/>
-                <w:noProof/>
                 <w:sz w:val="19"/>
                 <w:lang w:val="en-US"/>
               </w:rPr>
             </w:pPr>
             <w:r>
               <w:rPr>
-                <w:rFonts w:ascii="cmr10" w:hAnsi="cmr10"/>
                 <w:bCs/>
-                <w:noProof/>
                 <w:sz w:val="19"/>
                 <w:lang w:val="en-US"/>
               </w:rPr>
@@ -6094,9 +6696,7 @@
             </w:r>
             <w:r>
               <w:rPr>
-                <w:rFonts w:ascii="cmr10" w:hAnsi="cmr10"/>
                 <w:bCs/>
-                <w:noProof/>
                 <w:sz w:val="19"/>
                 <w:lang w:val="en-US"/>
               </w:rPr>
@@ -6104,9 +6704,7 @@
             </w:r>
             <w:r>
               <w:rPr>
-                <w:rFonts w:ascii="cmr10" w:hAnsi="cmr10"/>
                 <w:bCs/>
-                <w:noProof/>
                 <w:sz w:val="19"/>
                 <w:lang w:val="en-US"/>
               </w:rPr>
@@ -6114,9 +6712,7 @@
             </w:r>
             <w:r>
               <w:rPr>
-                <w:rFonts w:ascii="cmr10" w:hAnsi="cmr10"/>
                 <w:bCs/>
-                <w:noProof/>
                 <w:sz w:val="19"/>
                 <w:lang w:val="en-US"/>
               </w:rPr>
@@ -6133,19 +6729,13 @@
           <w:p>
             <w:pPr>
               <w:pStyle w:val="Firstparagraph"/>
-              <w:spacing w:line="312" w:lineRule="auto"/>
-              <w:jc w:val="both"/>
               <w:rPr>
-                <w:rFonts w:ascii="cmr10" w:hAnsi="cmr10"/>
-                <w:noProof/>
                 <w:sz w:val="19"/>
                 <w:lang w:val="en-US"/>
               </w:rPr>
             </w:pPr>
             <w:r>
               <w:rPr>
-                <w:rFonts w:ascii="cmr10" w:hAnsi="cmr10"/>
-                <w:noProof/>
                 <w:sz w:val="19"/>
                 <w:lang w:val="en-US"/>
               </w:rPr>
@@ -6160,21 +6750,15 @@
           <w:p>
             <w:pPr>
               <w:pStyle w:val="Firstparagraph"/>
-              <w:spacing w:line="312" w:lineRule="auto"/>
-              <w:jc w:val="both"/>
               <w:rPr>
-                <w:rFonts w:ascii="cmr10" w:hAnsi="cmr10"/>
                 <w:bCs/>
-                <w:noProof/>
                 <w:sz w:val="19"/>
                 <w:lang w:val="en-US"/>
               </w:rPr>
             </w:pPr>
             <w:r>
               <w:rPr>
-                <w:rFonts w:ascii="cmr10" w:hAnsi="cmr10"/>
                 <w:bCs/>
-                <w:noProof/>
                 <w:sz w:val="19"/>
                 <w:lang w:val="en-US"/>
               </w:rPr>
@@ -6189,21 +6773,15 @@
           <w:p>
             <w:pPr>
               <w:pStyle w:val="Firstparagraph"/>
-              <w:spacing w:line="312" w:lineRule="auto"/>
-              <w:jc w:val="both"/>
               <w:rPr>
-                <w:rFonts w:ascii="cmr10" w:hAnsi="cmr10"/>
                 <w:bCs/>
-                <w:noProof/>
                 <w:sz w:val="19"/>
                 <w:lang w:val="en-US"/>
               </w:rPr>
             </w:pPr>
             <w:r>
               <w:rPr>
-                <w:rFonts w:ascii="cmr10" w:hAnsi="cmr10"/>
                 <w:bCs/>
-                <w:noProof/>
                 <w:sz w:val="19"/>
                 <w:lang w:val="en-US"/>
               </w:rPr>
@@ -6211,9 +6789,7 @@
             </w:r>
             <w:r>
               <w:rPr>
-                <w:rFonts w:ascii="cmr10" w:hAnsi="cmr10"/>
                 <w:bCs/>
-                <w:noProof/>
                 <w:sz w:val="19"/>
                 <w:lang w:val="en-US"/>
               </w:rPr>
@@ -6223,21 +6799,15 @@
           <w:p>
             <w:pPr>
               <w:pStyle w:val="Firstparagraph"/>
-              <w:spacing w:line="312" w:lineRule="auto"/>
-              <w:jc w:val="both"/>
               <w:rPr>
-                <w:rFonts w:ascii="cmr10" w:hAnsi="cmr10"/>
                 <w:bCs/>
-                <w:noProof/>
                 <w:sz w:val="19"/>
                 <w:lang w:val="en-US"/>
               </w:rPr>
             </w:pPr>
             <w:r>
               <w:rPr>
-                <w:rFonts w:ascii="cmr10" w:hAnsi="cmr10"/>
                 <w:bCs/>
-                <w:noProof/>
                 <w:sz w:val="19"/>
                 <w:lang w:val="en-US"/>
               </w:rPr>
@@ -6254,19 +6824,13 @@
           <w:p>
             <w:pPr>
               <w:pStyle w:val="Firstparagraph"/>
-              <w:spacing w:line="312" w:lineRule="auto"/>
-              <w:jc w:val="both"/>
               <w:rPr>
-                <w:rFonts w:ascii="cmr10" w:hAnsi="cmr10"/>
-                <w:noProof/>
                 <w:sz w:val="19"/>
                 <w:lang w:val="en-US"/>
               </w:rPr>
             </w:pPr>
             <w:r>
               <w:rPr>
-                <w:rFonts w:ascii="cmr10" w:hAnsi="cmr10"/>
-                <w:noProof/>
                 <w:sz w:val="19"/>
                 <w:lang w:val="en-US"/>
               </w:rPr>
@@ -6274,8 +6838,6 @@
             </w:r>
             <w:r>
               <w:rPr>
-                <w:rFonts w:ascii="cmr10" w:hAnsi="cmr10"/>
-                <w:noProof/>
                 <w:sz w:val="19"/>
                 <w:lang w:val="en-US"/>
               </w:rPr>
@@ -6290,21 +6852,15 @@
           <w:p>
             <w:pPr>
               <w:pStyle w:val="Firstparagraph"/>
-              <w:spacing w:line="312" w:lineRule="auto"/>
-              <w:jc w:val="both"/>
               <w:rPr>
-                <w:rFonts w:ascii="cmr10" w:hAnsi="cmr10"/>
                 <w:bCs/>
-                <w:noProof/>
                 <w:sz w:val="19"/>
                 <w:lang w:val="en-US"/>
               </w:rPr>
             </w:pPr>
             <w:r>
               <w:rPr>
-                <w:rFonts w:ascii="cmr10" w:hAnsi="cmr10"/>
                 <w:bCs/>
-                <w:noProof/>
                 <w:sz w:val="19"/>
                 <w:lang w:val="en-US"/>
               </w:rPr>
@@ -6312,9 +6868,7 @@
             </w:r>
             <w:r>
               <w:rPr>
-                <w:rFonts w:ascii="cmr10" w:hAnsi="cmr10"/>
                 <w:bCs/>
-                <w:noProof/>
                 <w:sz w:val="19"/>
                 <w:lang w:val="en-US"/>
               </w:rPr>
@@ -6329,21 +6883,15 @@
           <w:p>
             <w:pPr>
               <w:pStyle w:val="Firstparagraph"/>
-              <w:spacing w:line="312" w:lineRule="auto"/>
-              <w:jc w:val="both"/>
               <w:rPr>
-                <w:rFonts w:ascii="cmr10" w:hAnsi="cmr10"/>
                 <w:bCs/>
-                <w:noProof/>
                 <w:sz w:val="19"/>
                 <w:lang w:val="en-US"/>
               </w:rPr>
             </w:pPr>
             <w:r>
               <w:rPr>
-                <w:rFonts w:ascii="cmr10" w:hAnsi="cmr10"/>
                 <w:bCs/>
-                <w:noProof/>
                 <w:sz w:val="19"/>
                 <w:lang w:val="en-US"/>
               </w:rPr>
@@ -6360,19 +6908,13 @@
           <w:p>
             <w:pPr>
               <w:pStyle w:val="Firstparagraph"/>
-              <w:spacing w:line="312" w:lineRule="auto"/>
-              <w:jc w:val="both"/>
               <w:rPr>
-                <w:rFonts w:ascii="cmr10" w:hAnsi="cmr10"/>
-                <w:noProof/>
                 <w:sz w:val="19"/>
                 <w:lang w:val="en-US"/>
               </w:rPr>
             </w:pPr>
             <w:r>
               <w:rPr>
-                <w:rFonts w:ascii="cmr10" w:hAnsi="cmr10"/>
-                <w:noProof/>
                 <w:sz w:val="19"/>
                 <w:lang w:val="en-US"/>
               </w:rPr>
@@ -6380,8 +6922,6 @@
             </w:r>
             <w:r>
               <w:rPr>
-                <w:rFonts w:ascii="cmr10" w:hAnsi="cmr10"/>
-                <w:noProof/>
                 <w:sz w:val="19"/>
                 <w:lang w:val="en-US"/>
               </w:rPr>
@@ -6396,21 +6936,15 @@
           <w:p>
             <w:pPr>
               <w:pStyle w:val="Firstparagraph"/>
-              <w:spacing w:line="312" w:lineRule="auto"/>
-              <w:jc w:val="both"/>
               <w:rPr>
-                <w:rFonts w:ascii="cmr10" w:hAnsi="cmr10"/>
                 <w:bCs/>
-                <w:noProof/>
                 <w:sz w:val="19"/>
                 <w:lang w:val="en-US"/>
               </w:rPr>
             </w:pPr>
             <w:r>
               <w:rPr>
-                <w:rFonts w:ascii="cmr10" w:hAnsi="cmr10"/>
                 <w:bCs/>
-                <w:noProof/>
                 <w:sz w:val="19"/>
                 <w:lang w:val="en-US"/>
               </w:rPr>
@@ -6425,21 +6959,15 @@
           <w:p>
             <w:pPr>
               <w:pStyle w:val="Firstparagraph"/>
-              <w:spacing w:line="312" w:lineRule="auto"/>
-              <w:jc w:val="both"/>
               <w:rPr>
-                <w:rFonts w:ascii="cmr10" w:hAnsi="cmr10"/>
                 <w:bCs/>
-                <w:noProof/>
                 <w:sz w:val="19"/>
                 <w:lang w:val="en-US"/>
               </w:rPr>
             </w:pPr>
             <w:r>
               <w:rPr>
-                <w:rFonts w:ascii="cmr10" w:hAnsi="cmr10"/>
                 <w:bCs/>
-                <w:noProof/>
                 <w:sz w:val="19"/>
                 <w:lang w:val="en-US"/>
               </w:rPr>
@@ -6456,19 +6984,13 @@
           <w:p>
             <w:pPr>
               <w:pStyle w:val="Firstparagraph"/>
-              <w:spacing w:line="312" w:lineRule="auto"/>
-              <w:jc w:val="both"/>
               <w:rPr>
-                <w:rFonts w:ascii="cmr10" w:hAnsi="cmr10"/>
-                <w:noProof/>
                 <w:sz w:val="19"/>
                 <w:lang w:val="en-US"/>
               </w:rPr>
             </w:pPr>
             <w:r>
               <w:rPr>
-                <w:rFonts w:ascii="cmr10" w:hAnsi="cmr10"/>
-                <w:noProof/>
                 <w:sz w:val="19"/>
                 <w:lang w:val="en-US"/>
               </w:rPr>
@@ -6476,8 +6998,6 @@
             </w:r>
             <w:r>
               <w:rPr>
-                <w:rFonts w:ascii="cmr10" w:hAnsi="cmr10"/>
-                <w:noProof/>
                 <w:sz w:val="19"/>
                 <w:lang w:val="en-US"/>
               </w:rPr>
@@ -6485,8 +7005,6 @@
             </w:r>
             <w:r>
               <w:rPr>
-                <w:rFonts w:ascii="cmr10" w:hAnsi="cmr10"/>
-                <w:noProof/>
                 <w:sz w:val="19"/>
                 <w:lang w:val="en-US"/>
               </w:rPr>
@@ -6501,21 +7019,15 @@
           <w:p>
             <w:pPr>
               <w:pStyle w:val="Firstparagraph"/>
-              <w:spacing w:line="312" w:lineRule="auto"/>
-              <w:jc w:val="both"/>
               <w:rPr>
-                <w:rFonts w:ascii="cmr10" w:hAnsi="cmr10"/>
                 <w:bCs/>
-                <w:noProof/>
                 <w:sz w:val="19"/>
                 <w:lang w:val="en-US"/>
               </w:rPr>
             </w:pPr>
             <w:r>
               <w:rPr>
-                <w:rFonts w:ascii="cmr10" w:hAnsi="cmr10"/>
                 <w:bCs/>
-                <w:noProof/>
                 <w:sz w:val="19"/>
                 <w:lang w:val="en-US"/>
               </w:rPr>
@@ -6530,21 +7042,15 @@
           <w:p>
             <w:pPr>
               <w:pStyle w:val="Firstparagraph"/>
-              <w:spacing w:line="312" w:lineRule="auto"/>
-              <w:jc w:val="both"/>
               <w:rPr>
-                <w:rFonts w:ascii="cmr10" w:hAnsi="cmr10"/>
                 <w:bCs/>
-                <w:noProof/>
                 <w:sz w:val="19"/>
                 <w:lang w:val="en-US"/>
               </w:rPr>
             </w:pPr>
             <w:r>
               <w:rPr>
-                <w:rFonts w:ascii="cmr10" w:hAnsi="cmr10"/>
                 <w:bCs/>
-                <w:noProof/>
                 <w:sz w:val="19"/>
                 <w:lang w:val="en-US"/>
               </w:rPr>
@@ -6561,19 +7067,13 @@
           <w:p>
             <w:pPr>
               <w:pStyle w:val="Firstparagraph"/>
-              <w:spacing w:line="312" w:lineRule="auto"/>
-              <w:jc w:val="both"/>
               <w:rPr>
-                <w:rFonts w:ascii="cmr10" w:hAnsi="cmr10"/>
-                <w:noProof/>
                 <w:sz w:val="19"/>
                 <w:lang w:val="en-US"/>
               </w:rPr>
             </w:pPr>
             <w:r>
               <w:rPr>
-                <w:rFonts w:ascii="cmr10" w:hAnsi="cmr10"/>
-                <w:noProof/>
                 <w:sz w:val="19"/>
                 <w:lang w:val="en-US"/>
               </w:rPr>
@@ -6581,8 +7081,6 @@
             </w:r>
             <w:r>
               <w:rPr>
-                <w:rFonts w:ascii="cmr10" w:hAnsi="cmr10"/>
-                <w:noProof/>
                 <w:sz w:val="19"/>
                 <w:lang w:val="en-US"/>
               </w:rPr>
@@ -6597,21 +7095,15 @@
           <w:p>
             <w:pPr>
               <w:pStyle w:val="Firstparagraph"/>
-              <w:spacing w:line="312" w:lineRule="auto"/>
-              <w:jc w:val="both"/>
               <w:rPr>
-                <w:rFonts w:ascii="cmr10" w:hAnsi="cmr10"/>
                 <w:bCs/>
-                <w:noProof/>
                 <w:sz w:val="19"/>
                 <w:lang w:val="en-US"/>
               </w:rPr>
             </w:pPr>
             <w:r>
               <w:rPr>
-                <w:rFonts w:ascii="cmr10" w:hAnsi="cmr10"/>
                 <w:bCs/>
-                <w:noProof/>
                 <w:sz w:val="19"/>
                 <w:lang w:val="en-US"/>
               </w:rPr>
@@ -6619,9 +7111,7 @@
             </w:r>
             <w:r>
               <w:rPr>
-                <w:rFonts w:ascii="cmr10" w:hAnsi="cmr10"/>
                 <w:bCs/>
-                <w:noProof/>
                 <w:sz w:val="19"/>
                 <w:lang w:val="en-US"/>
               </w:rPr>
@@ -6636,21 +7126,15 @@
           <w:p>
             <w:pPr>
               <w:pStyle w:val="Firstparagraph"/>
-              <w:spacing w:line="312" w:lineRule="auto"/>
-              <w:jc w:val="both"/>
               <w:rPr>
-                <w:rFonts w:ascii="cmr10" w:hAnsi="cmr10"/>
                 <w:bCs/>
-                <w:noProof/>
                 <w:sz w:val="19"/>
                 <w:lang w:val="en-US"/>
               </w:rPr>
             </w:pPr>
             <w:r>
               <w:rPr>
-                <w:rFonts w:ascii="cmr10" w:hAnsi="cmr10"/>
                 <w:bCs/>
-                <w:noProof/>
                 <w:sz w:val="19"/>
                 <w:lang w:val="en-US"/>
               </w:rPr>
@@ -6658,9 +7142,7 @@
             </w:r>
             <w:r>
               <w:rPr>
-                <w:rFonts w:ascii="cmr10" w:hAnsi="cmr10"/>
                 <w:bCs/>
-                <w:noProof/>
                 <w:sz w:val="19"/>
                 <w:lang w:val="en-US"/>
               </w:rPr>
@@ -6680,19 +7162,13 @@
           <w:p>
             <w:pPr>
               <w:pStyle w:val="Firstparagraph"/>
-              <w:spacing w:line="312" w:lineRule="auto"/>
-              <w:jc w:val="both"/>
               <w:rPr>
-                <w:rFonts w:ascii="cmr10" w:hAnsi="cmr10"/>
-                <w:noProof/>
                 <w:sz w:val="19"/>
                 <w:lang w:val="en-US"/>
               </w:rPr>
             </w:pPr>
             <w:r>
               <w:rPr>
-                <w:rFonts w:ascii="cmr10" w:hAnsi="cmr10"/>
-                <w:noProof/>
                 <w:sz w:val="19"/>
                 <w:lang w:val="en-US"/>
               </w:rPr>
@@ -6700,8 +7176,6 @@
             </w:r>
             <w:r>
               <w:rPr>
-                <w:rFonts w:ascii="cmr10" w:hAnsi="cmr10"/>
-                <w:noProof/>
                 <w:sz w:val="19"/>
                 <w:lang w:val="en-US"/>
               </w:rPr>
@@ -6716,21 +7190,15 @@
           <w:p>
             <w:pPr>
               <w:pStyle w:val="Firstparagraph"/>
-              <w:spacing w:line="312" w:lineRule="auto"/>
-              <w:jc w:val="both"/>
               <w:rPr>
-                <w:rFonts w:ascii="cmr10" w:hAnsi="cmr10"/>
                 <w:bCs/>
-                <w:noProof/>
                 <w:sz w:val="19"/>
                 <w:lang w:val="en-US"/>
               </w:rPr>
             </w:pPr>
             <w:r>
               <w:rPr>
-                <w:rFonts w:ascii="cmr10" w:hAnsi="cmr10"/>
                 <w:bCs/>
-                <w:noProof/>
                 <w:sz w:val="19"/>
                 <w:lang w:val="en-US"/>
               </w:rPr>
@@ -6745,21 +7213,15 @@
           <w:p>
             <w:pPr>
               <w:pStyle w:val="Firstparagraph"/>
-              <w:spacing w:line="312" w:lineRule="auto"/>
-              <w:jc w:val="both"/>
               <w:rPr>
-                <w:rFonts w:ascii="cmr10" w:hAnsi="cmr10"/>
                 <w:bCs/>
-                <w:noProof/>
                 <w:sz w:val="19"/>
                 <w:lang w:val="en-US"/>
               </w:rPr>
             </w:pPr>
             <w:r>
               <w:rPr>
-                <w:rFonts w:ascii="cmr10" w:hAnsi="cmr10"/>
                 <w:bCs/>
-                <w:noProof/>
                 <w:sz w:val="19"/>
                 <w:lang w:val="en-US"/>
               </w:rPr>
@@ -6776,19 +7238,13 @@
           <w:p>
             <w:pPr>
               <w:pStyle w:val="Firstparagraph"/>
-              <w:spacing w:line="312" w:lineRule="auto"/>
-              <w:jc w:val="both"/>
               <w:rPr>
-                <w:rFonts w:ascii="cmr10" w:hAnsi="cmr10"/>
-                <w:noProof/>
                 <w:sz w:val="19"/>
                 <w:lang w:val="en-US"/>
               </w:rPr>
             </w:pPr>
             <w:r>
               <w:rPr>
-                <w:rFonts w:ascii="cmr10" w:hAnsi="cmr10"/>
-                <w:noProof/>
                 <w:sz w:val="19"/>
                 <w:lang w:val="en-US"/>
               </w:rPr>
@@ -6796,8 +7252,6 @@
             </w:r>
             <w:r>
               <w:rPr>
-                <w:rFonts w:ascii="cmr10" w:hAnsi="cmr10"/>
-                <w:noProof/>
                 <w:sz w:val="19"/>
                 <w:lang w:val="en-US"/>
               </w:rPr>
@@ -6812,21 +7266,15 @@
           <w:p>
             <w:pPr>
               <w:pStyle w:val="Firstparagraph"/>
-              <w:spacing w:line="312" w:lineRule="auto"/>
-              <w:jc w:val="both"/>
               <w:rPr>
-                <w:rFonts w:ascii="cmr10" w:hAnsi="cmr10"/>
                 <w:bCs/>
-                <w:noProof/>
                 <w:sz w:val="19"/>
                 <w:lang w:val="en-US"/>
               </w:rPr>
             </w:pPr>
             <w:r>
               <w:rPr>
-                <w:rFonts w:ascii="cmr10" w:hAnsi="cmr10"/>
                 <w:bCs/>
-                <w:noProof/>
                 <w:sz w:val="19"/>
                 <w:lang w:val="en-US"/>
               </w:rPr>
@@ -6841,21 +7289,15 @@
           <w:p>
             <w:pPr>
               <w:pStyle w:val="Firstparagraph"/>
-              <w:spacing w:line="312" w:lineRule="auto"/>
-              <w:jc w:val="both"/>
               <w:rPr>
-                <w:rFonts w:ascii="cmr10" w:hAnsi="cmr10"/>
                 <w:bCs/>
-                <w:noProof/>
                 <w:sz w:val="19"/>
                 <w:lang w:val="en-US"/>
               </w:rPr>
             </w:pPr>
             <w:r>
               <w:rPr>
-                <w:rFonts w:ascii="cmr10" w:hAnsi="cmr10"/>
                 <w:bCs/>
-                <w:noProof/>
                 <w:sz w:val="19"/>
                 <w:lang w:val="en-US"/>
               </w:rPr>
@@ -6893,7 +7335,13 @@
       </w:pPr>
       <w:r>
         <w:lastRenderedPageBreak/>
-        <w:t>Appendix: Entity Relation Diagram</w:t>
+        <w:t>Appendix</w:t>
+      </w:r>
+      <w:r>
+        <w:t xml:space="preserve"> A</w:t>
+      </w:r>
+      <w:r>
+        <w:t>: Entity Relation Diagram</w:t>
       </w:r>
     </w:p>
     <w:p>
@@ -6958,6 +7406,9 @@
     <w:p/>
     <w:p>
       <w:r>
+        <w:rPr>
+          <w:noProof/>
+        </w:rPr>
         <w:drawing>
           <wp:inline distT="0" distB="0" distL="0" distR="0" wp14:anchorId="465B0176" wp14:editId="7B8366A4">
             <wp:extent cx="3474523" cy="3790563"/>
@@ -7002,6 +7453,656 @@
           <w:b/>
         </w:rPr>
       </w:pPr>
+      <w:r>
+        <w:rPr>
+          <w:b/>
+        </w:rPr>
+        <w:br/>
+      </w:r>
+    </w:p>
+    <w:p>
+      <w:pPr>
+        <w:rPr>
+          <w:rFonts w:ascii="cmr10" w:hAnsi="cmr10"/>
+          <w:b/>
+          <w:noProof/>
+          <w:sz w:val="21"/>
+        </w:rPr>
+      </w:pPr>
+      <w:r>
+        <w:rPr>
+          <w:b/>
+        </w:rPr>
+        <w:br w:type="page"/>
+      </w:r>
+    </w:p>
+    <w:p>
+      <w:pPr>
+        <w:pStyle w:val="Heading1"/>
+        <w:tabs>
+          <w:tab w:val="clear" w:pos="360"/>
+        </w:tabs>
+        <w:rPr>
+          <w:b/>
+        </w:rPr>
+      </w:pPr>
+      <w:r>
+        <w:rPr>
+          <w:b/>
+        </w:rPr>
+        <w:lastRenderedPageBreak/>
+        <w:t xml:space="preserve">Appendix B: </w:t>
+      </w:r>
+      <w:r>
+        <w:rPr>
+          <w:b/>
+        </w:rPr>
+        <w:t>Openbaar faillissementsv</w:t>
+      </w:r>
+      <w:r>
+        <w:rPr>
+          <w:b/>
+        </w:rPr>
+        <w:t xml:space="preserve">erslag </w:t>
+      </w:r>
+      <w:r>
+        <w:rPr>
+          <w:b/>
+        </w:rPr>
+        <w:t>rechtspersoon</w:t>
+      </w:r>
+    </w:p>
+    <w:p>
+      <w:pPr>
+        <w:pStyle w:val="Firstparagraph"/>
+      </w:pPr>
+      <w:r>
+        <w:t>In de template van het faillissementsverslag</w:t>
+      </w:r>
+      <w:r>
+        <w:rPr>
+          <w:vertAlign w:val="superscript"/>
+        </w:rPr>
+        <w:t>[31]</w:t>
+      </w:r>
+      <w:r>
+        <w:t xml:space="preserve"> worden o.a. de volgende </w:t>
+      </w:r>
+      <w:r>
+        <w:t xml:space="preserve">relevante </w:t>
+      </w:r>
+      <w:r>
+        <w:t xml:space="preserve">onderdelen en </w:t>
+      </w:r>
+      <w:r>
+        <w:t>velden gedefinieerd:</w:t>
+      </w:r>
+    </w:p>
+    <w:p>
+      <w:pPr>
+        <w:pStyle w:val="Firstparagraph"/>
+      </w:pPr>
+    </w:p>
+    <w:p>
+      <w:pPr>
+        <w:pStyle w:val="ListParagraph"/>
+        <w:numPr>
+          <w:ilvl w:val="0"/>
+          <w:numId w:val="40"/>
+        </w:numPr>
+      </w:pPr>
+      <w:r>
+        <w:t>Algemeen</w:t>
+      </w:r>
+    </w:p>
+    <w:p>
+      <w:pPr>
+        <w:pStyle w:val="ListParagraph"/>
+        <w:widowControl w:val="0"/>
+        <w:numPr>
+          <w:ilvl w:val="0"/>
+          <w:numId w:val="41"/>
+        </w:numPr>
+        <w:autoSpaceDE w:val="0"/>
+        <w:autoSpaceDN w:val="0"/>
+        <w:adjustRightInd w:val="0"/>
+        <w:spacing w:after="240" w:line="240" w:lineRule="auto"/>
+        <w:rPr>
+          <w:rFonts w:ascii="Arial" w:hAnsi="Arial" w:cs="Arial"/>
+          <w:color w:val="000000"/>
+          <w:szCs w:val="21"/>
+        </w:rPr>
+      </w:pPr>
+      <w:r>
+        <w:rPr>
+          <w:rFonts w:ascii="Arial" w:hAnsi="Arial" w:cs="Arial"/>
+          <w:color w:val="000000"/>
+          <w:szCs w:val="21"/>
+        </w:rPr>
+        <w:t xml:space="preserve">Activiteiten onderneming </w:t>
+      </w:r>
+    </w:p>
+    <w:p>
+      <w:pPr>
+        <w:pStyle w:val="ListParagraph"/>
+        <w:widowControl w:val="0"/>
+        <w:numPr>
+          <w:ilvl w:val="0"/>
+          <w:numId w:val="41"/>
+        </w:numPr>
+        <w:autoSpaceDE w:val="0"/>
+        <w:autoSpaceDN w:val="0"/>
+        <w:adjustRightInd w:val="0"/>
+        <w:spacing w:after="240" w:line="240" w:lineRule="auto"/>
+        <w:rPr>
+          <w:rFonts w:ascii="Times" w:hAnsi="Times" w:cs="Times"/>
+          <w:color w:val="000000"/>
+        </w:rPr>
+      </w:pPr>
+      <w:r>
+        <w:rPr>
+          <w:rFonts w:ascii="Arial" w:hAnsi="Arial" w:cs="Arial"/>
+          <w:color w:val="000000"/>
+          <w:szCs w:val="21"/>
+        </w:rPr>
+        <w:t>Personeel gemiddeld aantal</w:t>
+      </w:r>
+    </w:p>
+    <w:p>
+      <w:pPr>
+        <w:pStyle w:val="ListParagraph"/>
+        <w:widowControl w:val="0"/>
+        <w:numPr>
+          <w:ilvl w:val="0"/>
+          <w:numId w:val="41"/>
+        </w:numPr>
+        <w:autoSpaceDE w:val="0"/>
+        <w:autoSpaceDN w:val="0"/>
+        <w:adjustRightInd w:val="0"/>
+        <w:spacing w:after="240" w:line="240" w:lineRule="auto"/>
+        <w:rPr>
+          <w:rFonts w:ascii="Times" w:hAnsi="Times" w:cs="Times"/>
+          <w:color w:val="000000"/>
+        </w:rPr>
+      </w:pPr>
+      <w:r>
+        <w:rPr>
+          <w:rFonts w:ascii="Arial" w:hAnsi="Arial" w:cs="Arial"/>
+          <w:color w:val="000000"/>
+          <w:szCs w:val="21"/>
+        </w:rPr>
+        <w:t xml:space="preserve">Saldo einde verslagperiode </w:t>
+      </w:r>
+    </w:p>
+    <w:p>
+      <w:pPr>
+        <w:pStyle w:val="ListParagraph"/>
+        <w:widowControl w:val="0"/>
+        <w:numPr>
+          <w:ilvl w:val="0"/>
+          <w:numId w:val="41"/>
+        </w:numPr>
+        <w:autoSpaceDE w:val="0"/>
+        <w:autoSpaceDN w:val="0"/>
+        <w:adjustRightInd w:val="0"/>
+        <w:spacing w:after="240" w:line="240" w:lineRule="auto"/>
+        <w:rPr>
+          <w:rFonts w:ascii="Times" w:hAnsi="Times" w:cs="Times"/>
+          <w:color w:val="000000"/>
+        </w:rPr>
+      </w:pPr>
+      <w:r>
+        <w:rPr>
+          <w:rFonts w:ascii="Arial" w:hAnsi="Arial" w:cs="Arial"/>
+          <w:color w:val="000000"/>
+          <w:szCs w:val="21"/>
+        </w:rPr>
+        <w:t xml:space="preserve">Verslagperiode </w:t>
+      </w:r>
+    </w:p>
+    <w:p>
+      <w:pPr>
+        <w:pStyle w:val="ListParagraph"/>
+        <w:widowControl w:val="0"/>
+        <w:numPr>
+          <w:ilvl w:val="0"/>
+          <w:numId w:val="41"/>
+        </w:numPr>
+        <w:autoSpaceDE w:val="0"/>
+        <w:autoSpaceDN w:val="0"/>
+        <w:adjustRightInd w:val="0"/>
+        <w:spacing w:after="240" w:line="240" w:lineRule="auto"/>
+        <w:rPr>
+          <w:rFonts w:ascii="Times" w:hAnsi="Times" w:cs="Times"/>
+          <w:color w:val="000000"/>
+        </w:rPr>
+      </w:pPr>
+      <w:r>
+        <w:rPr>
+          <w:rFonts w:ascii="Arial" w:hAnsi="Arial" w:cs="Arial"/>
+          <w:color w:val="000000"/>
+          <w:szCs w:val="21"/>
+        </w:rPr>
+        <w:t xml:space="preserve">Bestede uren in verslag periode </w:t>
+      </w:r>
+    </w:p>
+    <w:p>
+      <w:pPr>
+        <w:pStyle w:val="ListParagraph"/>
+        <w:widowControl w:val="0"/>
+        <w:numPr>
+          <w:ilvl w:val="0"/>
+          <w:numId w:val="41"/>
+        </w:numPr>
+        <w:autoSpaceDE w:val="0"/>
+        <w:autoSpaceDN w:val="0"/>
+        <w:adjustRightInd w:val="0"/>
+        <w:spacing w:after="240" w:line="240" w:lineRule="auto"/>
+        <w:rPr>
+          <w:rFonts w:ascii="Times" w:hAnsi="Times" w:cs="Times"/>
+          <w:color w:val="000000"/>
+        </w:rPr>
+      </w:pPr>
+      <w:r>
+        <w:rPr>
+          <w:rFonts w:ascii="Arial" w:hAnsi="Arial" w:cs="Arial"/>
+          <w:color w:val="000000"/>
+          <w:szCs w:val="21"/>
+        </w:rPr>
+        <w:t xml:space="preserve">Bestede uren Totaal </w:t>
+      </w:r>
+    </w:p>
+    <w:p>
+      <w:pPr>
+        <w:pStyle w:val="Firstparagraph"/>
+        <w:numPr>
+          <w:ilvl w:val="0"/>
+          <w:numId w:val="40"/>
+        </w:numPr>
+      </w:pPr>
+      <w:r>
+        <w:t>Inventarisatie</w:t>
+      </w:r>
+    </w:p>
+    <w:p>
+      <w:pPr>
+        <w:pStyle w:val="ListParagraph"/>
+        <w:numPr>
+          <w:ilvl w:val="0"/>
+          <w:numId w:val="40"/>
+        </w:numPr>
+      </w:pPr>
+      <w:r>
+        <w:t>Personeel</w:t>
+      </w:r>
+    </w:p>
+    <w:p>
+      <w:pPr>
+        <w:pStyle w:val="ListParagraph"/>
+        <w:numPr>
+          <w:ilvl w:val="0"/>
+          <w:numId w:val="40"/>
+        </w:numPr>
+      </w:pPr>
+      <w:r>
+        <w:t>Activa</w:t>
+      </w:r>
+    </w:p>
+    <w:p>
+      <w:pPr>
+        <w:pStyle w:val="ListParagraph"/>
+        <w:numPr>
+          <w:ilvl w:val="0"/>
+          <w:numId w:val="40"/>
+        </w:numPr>
+      </w:pPr>
+      <w:r>
+        <w:t>Debiteuren</w:t>
+      </w:r>
+    </w:p>
+    <w:p>
+      <w:pPr>
+        <w:pStyle w:val="ListParagraph"/>
+        <w:numPr>
+          <w:ilvl w:val="0"/>
+          <w:numId w:val="40"/>
+        </w:numPr>
+      </w:pPr>
+      <w:r>
+        <w:t>Bank / Zekerheden</w:t>
+      </w:r>
+    </w:p>
+    <w:p>
+      <w:pPr>
+        <w:pStyle w:val="ListParagraph"/>
+        <w:numPr>
+          <w:ilvl w:val="0"/>
+          <w:numId w:val="40"/>
+        </w:numPr>
+      </w:pPr>
+      <w:r>
+        <w:t>Doorstart / voortzetten onderneming</w:t>
+      </w:r>
+    </w:p>
+    <w:p>
+      <w:pPr>
+        <w:pStyle w:val="ListParagraph"/>
+        <w:numPr>
+          <w:ilvl w:val="0"/>
+          <w:numId w:val="40"/>
+        </w:numPr>
+      </w:pPr>
+      <w:r>
+        <w:t>Rechtmatigheid</w:t>
+      </w:r>
+    </w:p>
+    <w:p>
+      <w:pPr>
+        <w:pStyle w:val="ListParagraph"/>
+        <w:numPr>
+          <w:ilvl w:val="0"/>
+          <w:numId w:val="41"/>
+        </w:numPr>
+      </w:pPr>
+      <w:r>
+        <w:t>7.5 Onbehoorlijk bestuur</w:t>
+      </w:r>
+    </w:p>
+    <w:p>
+      <w:pPr>
+        <w:pStyle w:val="ListParagraph"/>
+        <w:numPr>
+          <w:ilvl w:val="0"/>
+          <w:numId w:val="41"/>
+        </w:numPr>
+      </w:pPr>
+      <w:r>
+        <w:t xml:space="preserve">7.6 </w:t>
+      </w:r>
+      <w:r>
+        <w:t>Paulianeus handelen [onderzoek ja/nee]</w:t>
+      </w:r>
+    </w:p>
+    <w:p>
+      <w:pPr>
+        <w:pStyle w:val="ListParagraph"/>
+        <w:numPr>
+          <w:ilvl w:val="0"/>
+          <w:numId w:val="40"/>
+        </w:numPr>
+      </w:pPr>
+      <w:r>
+        <w:t>Crediteuren</w:t>
+      </w:r>
+    </w:p>
+    <w:p>
+      <w:pPr>
+        <w:pStyle w:val="ListParagraph"/>
+        <w:numPr>
+          <w:ilvl w:val="0"/>
+          <w:numId w:val="41"/>
+        </w:numPr>
+      </w:pPr>
+      <w:r>
+        <w:t>8.1 Boedelvorderingen</w:t>
+      </w:r>
+    </w:p>
+    <w:p>
+      <w:pPr>
+        <w:pStyle w:val="ListParagraph"/>
+        <w:numPr>
+          <w:ilvl w:val="0"/>
+          <w:numId w:val="41"/>
+        </w:numPr>
+      </w:pPr>
+      <w:r>
+        <w:t>8.2 Preferente vorderingen fiscus</w:t>
+      </w:r>
+    </w:p>
+    <w:p>
+      <w:pPr>
+        <w:pStyle w:val="ListParagraph"/>
+        <w:numPr>
+          <w:ilvl w:val="0"/>
+          <w:numId w:val="41"/>
+        </w:numPr>
+      </w:pPr>
+      <w:r>
+        <w:t>8.3 Preferente vorderingen UWV</w:t>
+      </w:r>
+    </w:p>
+    <w:p>
+      <w:pPr>
+        <w:pStyle w:val="ListParagraph"/>
+        <w:numPr>
+          <w:ilvl w:val="0"/>
+          <w:numId w:val="41"/>
+        </w:numPr>
+      </w:pPr>
+      <w:r>
+        <w:t>8.4 Andere preferente crediteuren</w:t>
+      </w:r>
+    </w:p>
+    <w:p>
+      <w:pPr>
+        <w:pStyle w:val="ListParagraph"/>
+        <w:numPr>
+          <w:ilvl w:val="0"/>
+          <w:numId w:val="41"/>
+        </w:numPr>
+      </w:pPr>
+      <w:r>
+        <w:t>8.5 Aantal concurrente crediteuren</w:t>
+      </w:r>
+    </w:p>
+    <w:p>
+      <w:pPr>
+        <w:pStyle w:val="ListParagraph"/>
+        <w:numPr>
+          <w:ilvl w:val="0"/>
+          <w:numId w:val="41"/>
+        </w:numPr>
+      </w:pPr>
+      <w:r>
+        <w:t>8.6 Bedrag concurrente crediteuren</w:t>
+      </w:r>
+    </w:p>
+    <w:p>
+      <w:pPr>
+        <w:pStyle w:val="ListParagraph"/>
+        <w:numPr>
+          <w:ilvl w:val="0"/>
+          <w:numId w:val="41"/>
+        </w:numPr>
+      </w:pPr>
+      <w:r>
+        <w:t>8.7 Verwachtewijzeafwikkeling</w:t>
+      </w:r>
+    </w:p>
+    <w:p>
+      <w:pPr>
+        <w:pStyle w:val="ListParagraph"/>
+        <w:numPr>
+          <w:ilvl w:val="0"/>
+          <w:numId w:val="40"/>
+        </w:numPr>
+      </w:pPr>
+      <w:r>
+        <w:t>Procedures</w:t>
+      </w:r>
+    </w:p>
+    <w:p>
+      <w:pPr>
+        <w:pStyle w:val="ListParagraph"/>
+        <w:numPr>
+          <w:ilvl w:val="0"/>
+          <w:numId w:val="40"/>
+        </w:numPr>
+      </w:pPr>
+      <w:r>
+        <w:t>Overig</w:t>
+      </w:r>
+    </w:p>
+    <w:p>
+      <w:pPr>
+        <w:pStyle w:val="ListParagraph"/>
+        <w:numPr>
+          <w:ilvl w:val="0"/>
+          <w:numId w:val="41"/>
+        </w:numPr>
+      </w:pPr>
+      <w:r>
+        <w:t>10.1 Termijn afwikkeling faillissement</w:t>
+      </w:r>
+    </w:p>
+    <w:p/>
+    <w:p/>
+    <w:p>
+      <w:r>
+        <w:br/>
+      </w:r>
+    </w:p>
+    <w:p>
+      <w:r>
+        <w:br w:type="page"/>
+      </w:r>
+    </w:p>
+    <w:p>
+      <w:pPr>
+        <w:rPr>
+          <w:rFonts w:ascii="cmr10" w:hAnsi="cmr10"/>
+          <w:noProof/>
+          <w:sz w:val="21"/>
+        </w:rPr>
+      </w:pPr>
+      <w:r>
+        <w:rPr>
+          <w:rFonts w:ascii="cmr10" w:hAnsi="cmr10"/>
+          <w:noProof/>
+          <w:sz w:val="21"/>
+        </w:rPr>
+        <w:lastRenderedPageBreak/>
+        <w:t xml:space="preserve">Notities: </w:t>
+      </w:r>
+    </w:p>
+    <w:p>
+      <w:pPr>
+        <w:pStyle w:val="ListParagraph"/>
+        <w:numPr>
+          <w:ilvl w:val="0"/>
+          <w:numId w:val="41"/>
+        </w:numPr>
+      </w:pPr>
+      <w:r>
+        <w:t xml:space="preserve">het verslag kan van geconsolideerd afgewikkelde zaken zijn, danwel </w:t>
+      </w:r>
+      <w:r>
+        <w:t>gelijkluidend uitgebracht worden</w:t>
+      </w:r>
+    </w:p>
+    <w:p>
+      <w:pPr>
+        <w:pStyle w:val="ListParagraph"/>
+        <w:numPr>
+          <w:ilvl w:val="0"/>
+          <w:numId w:val="41"/>
+        </w:numPr>
+      </w:pPr>
+      <w:r>
+        <w:t xml:space="preserve">items kunnen verwijzen naar eerdere verslagen </w:t>
+      </w:r>
+    </w:p>
+    <w:p>
+      <w:pPr>
+        <w:pStyle w:val="ListParagraph"/>
+        <w:numPr>
+          <w:ilvl w:val="1"/>
+          <w:numId w:val="41"/>
+        </w:numPr>
+      </w:pPr>
+      <w:r>
+        <w:t>‘Zie verslag nr. 2 van 1 mei 2006’</w:t>
+      </w:r>
+    </w:p>
+    <w:p>
+      <w:pPr>
+        <w:pStyle w:val="ListParagraph"/>
+        <w:numPr>
+          <w:ilvl w:val="1"/>
+          <w:numId w:val="41"/>
+        </w:numPr>
+      </w:pPr>
+      <w:r>
+        <w:t>‘Zie vorig verslag’</w:t>
+      </w:r>
+    </w:p>
+    <w:p>
+      <w:pPr>
+        <w:pStyle w:val="ListParagraph"/>
+        <w:numPr>
+          <w:ilvl w:val="1"/>
+          <w:numId w:val="41"/>
+        </w:numPr>
+      </w:pPr>
+      <w:r>
+        <w:t>‘Zie verslag 17’</w:t>
+      </w:r>
+    </w:p>
+    <w:p>
+      <w:pPr>
+        <w:pStyle w:val="ListParagraph"/>
+        <w:numPr>
+          <w:ilvl w:val="1"/>
+          <w:numId w:val="41"/>
+        </w:numPr>
+      </w:pPr>
+      <w:r>
+        <w:t>‘verwezen word</w:t>
+      </w:r>
+      <w:bookmarkStart w:id="1" w:name="_GoBack"/>
+      <w:bookmarkEnd w:id="1"/>
+      <w:r>
+        <w:t>t naar het [eerste/tweede/..] verslag’</w:t>
+      </w:r>
+    </w:p>
+    <w:p>
+      <w:pPr>
+        <w:pStyle w:val="ListParagraph"/>
+        <w:numPr>
+          <w:ilvl w:val="1"/>
+          <w:numId w:val="41"/>
+        </w:numPr>
+      </w:pPr>
+      <w:r>
+        <w:t xml:space="preserve">‘Curator verwijst naar het </w:t>
+      </w:r>
+      <w:r>
+        <w:t>[eerste/tweede/..] verslag’</w:t>
+      </w:r>
+    </w:p>
+    <w:p>
+      <w:pPr>
+        <w:pStyle w:val="ListParagraph"/>
+        <w:numPr>
+          <w:ilvl w:val="0"/>
+          <w:numId w:val="41"/>
+        </w:numPr>
+      </w:pPr>
+      <w:r>
+        <w:t>.. of naar andere item nummers:</w:t>
+      </w:r>
+    </w:p>
+    <w:p>
+      <w:pPr>
+        <w:pStyle w:val="ListParagraph"/>
+        <w:numPr>
+          <w:ilvl w:val="1"/>
+          <w:numId w:val="41"/>
+        </w:numPr>
+      </w:pPr>
+      <w:r>
+        <w:t>‘Curator verwijst naar [7.5] van dit verslag</w:t>
+      </w:r>
     </w:p>
     <w:sectPr>
       <w:footerReference w:type="even" r:id="rId35"/>
@@ -7231,7 +8332,7 @@
       <w:rPr>
         <w:rStyle w:val="PageNumber"/>
       </w:rPr>
-      <w:t>5</w:t>
+      <w:t>11</w:t>
     </w:r>
     <w:r>
       <w:rPr>
@@ -8080,6 +9181,119 @@
     </w:lvl>
   </w:abstractNum>
   <w:abstractNum w:abstractNumId="16">
+    <w:nsid w:val="1F3B4990"/>
+    <w:multiLevelType w:val="hybridMultilevel"/>
+    <w:tmpl w:val="7078101E"/>
+    <w:lvl w:ilvl="0" w:tplc="53B816F8">
+      <w:start w:val="19"/>
+      <w:numFmt w:val="bullet"/>
+      <w:lvlText w:val="-"/>
+      <w:lvlJc w:val="left"/>
+      <w:pPr>
+        <w:ind w:left="720" w:hanging="360"/>
+      </w:pPr>
+      <w:rPr>
+        <w:rFonts w:ascii="cmr10" w:eastAsia="Times New Roman" w:hAnsi="cmr10" w:cs="Times New Roman" w:hint="default"/>
+      </w:rPr>
+    </w:lvl>
+    <w:lvl w:ilvl="1" w:tplc="08090003">
+      <w:start w:val="1"/>
+      <w:numFmt w:val="bullet"/>
+      <w:lvlText w:val="o"/>
+      <w:lvlJc w:val="left"/>
+      <w:pPr>
+        <w:ind w:left="1440" w:hanging="360"/>
+      </w:pPr>
+      <w:rPr>
+        <w:rFonts w:ascii="Courier New" w:hAnsi="Courier New" w:cs="Courier New" w:hint="default"/>
+      </w:rPr>
+    </w:lvl>
+    <w:lvl w:ilvl="2" w:tplc="08090005" w:tentative="1">
+      <w:start w:val="1"/>
+      <w:numFmt w:val="bullet"/>
+      <w:lvlText w:val=""/>
+      <w:lvlJc w:val="left"/>
+      <w:pPr>
+        <w:ind w:left="2160" w:hanging="360"/>
+      </w:pPr>
+      <w:rPr>
+        <w:rFonts w:ascii="Wingdings" w:hAnsi="Wingdings" w:hint="default"/>
+      </w:rPr>
+    </w:lvl>
+    <w:lvl w:ilvl="3" w:tplc="08090001" w:tentative="1">
+      <w:start w:val="1"/>
+      <w:numFmt w:val="bullet"/>
+      <w:lvlText w:val=""/>
+      <w:lvlJc w:val="left"/>
+      <w:pPr>
+        <w:ind w:left="2880" w:hanging="360"/>
+      </w:pPr>
+      <w:rPr>
+        <w:rFonts w:ascii="Symbol" w:hAnsi="Symbol" w:hint="default"/>
+      </w:rPr>
+    </w:lvl>
+    <w:lvl w:ilvl="4" w:tplc="08090003" w:tentative="1">
+      <w:start w:val="1"/>
+      <w:numFmt w:val="bullet"/>
+      <w:lvlText w:val="o"/>
+      <w:lvlJc w:val="left"/>
+      <w:pPr>
+        <w:ind w:left="3600" w:hanging="360"/>
+      </w:pPr>
+      <w:rPr>
+        <w:rFonts w:ascii="Courier New" w:hAnsi="Courier New" w:cs="Courier New" w:hint="default"/>
+      </w:rPr>
+    </w:lvl>
+    <w:lvl w:ilvl="5" w:tplc="08090005" w:tentative="1">
+      <w:start w:val="1"/>
+      <w:numFmt w:val="bullet"/>
+      <w:lvlText w:val=""/>
+      <w:lvlJc w:val="left"/>
+      <w:pPr>
+        <w:ind w:left="4320" w:hanging="360"/>
+      </w:pPr>
+      <w:rPr>
+        <w:rFonts w:ascii="Wingdings" w:hAnsi="Wingdings" w:hint="default"/>
+      </w:rPr>
+    </w:lvl>
+    <w:lvl w:ilvl="6" w:tplc="08090001" w:tentative="1">
+      <w:start w:val="1"/>
+      <w:numFmt w:val="bullet"/>
+      <w:lvlText w:val=""/>
+      <w:lvlJc w:val="left"/>
+      <w:pPr>
+        <w:ind w:left="5040" w:hanging="360"/>
+      </w:pPr>
+      <w:rPr>
+        <w:rFonts w:ascii="Symbol" w:hAnsi="Symbol" w:hint="default"/>
+      </w:rPr>
+    </w:lvl>
+    <w:lvl w:ilvl="7" w:tplc="08090003" w:tentative="1">
+      <w:start w:val="1"/>
+      <w:numFmt w:val="bullet"/>
+      <w:lvlText w:val="o"/>
+      <w:lvlJc w:val="left"/>
+      <w:pPr>
+        <w:ind w:left="5760" w:hanging="360"/>
+      </w:pPr>
+      <w:rPr>
+        <w:rFonts w:ascii="Courier New" w:hAnsi="Courier New" w:cs="Courier New" w:hint="default"/>
+      </w:rPr>
+    </w:lvl>
+    <w:lvl w:ilvl="8" w:tplc="08090005" w:tentative="1">
+      <w:start w:val="1"/>
+      <w:numFmt w:val="bullet"/>
+      <w:lvlText w:val=""/>
+      <w:lvlJc w:val="left"/>
+      <w:pPr>
+        <w:ind w:left="6480" w:hanging="360"/>
+      </w:pPr>
+      <w:rPr>
+        <w:rFonts w:ascii="Wingdings" w:hAnsi="Wingdings" w:hint="default"/>
+      </w:rPr>
+    </w:lvl>
+  </w:abstractNum>
+  <w:abstractNum w:abstractNumId="17">
     <w:nsid w:val="216C5FD1"/>
     <w:multiLevelType w:val="hybridMultilevel"/>
     <w:tmpl w:val="50043346"/>
@@ -8165,7 +9379,7 @@
       </w:pPr>
     </w:lvl>
   </w:abstractNum>
-  <w:abstractNum w:abstractNumId="17">
+  <w:abstractNum w:abstractNumId="18">
     <w:nsid w:val="28592A1E"/>
     <w:multiLevelType w:val="hybridMultilevel"/>
     <w:tmpl w:val="07188510"/>
@@ -8278,7 +9492,7 @@
       </w:rPr>
     </w:lvl>
   </w:abstractNum>
-  <w:abstractNum w:abstractNumId="18">
+  <w:abstractNum w:abstractNumId="19">
     <w:nsid w:val="2BD839E3"/>
     <w:multiLevelType w:val="multilevel"/>
     <w:tmpl w:val="A5CAB3EC"/>
@@ -8418,7 +9632,95 @@
       </w:rPr>
     </w:lvl>
   </w:abstractNum>
-  <w:abstractNum w:abstractNumId="19">
+  <w:abstractNum w:abstractNumId="20">
+    <w:nsid w:val="2D6704C6"/>
+    <w:multiLevelType w:val="hybridMultilevel"/>
+    <w:tmpl w:val="470AA370"/>
+    <w:lvl w:ilvl="0" w:tplc="0809000F">
+      <w:numFmt w:val="decimal"/>
+      <w:lvlText w:val="%1."/>
+      <w:lvlJc w:val="left"/>
+      <w:pPr>
+        <w:ind w:left="720" w:hanging="360"/>
+      </w:pPr>
+      <w:rPr>
+        <w:rFonts w:hint="default"/>
+      </w:rPr>
+    </w:lvl>
+    <w:lvl w:ilvl="1" w:tplc="08090019">
+      <w:start w:val="1"/>
+      <w:numFmt w:val="lowerLetter"/>
+      <w:lvlText w:val="%2."/>
+      <w:lvlJc w:val="left"/>
+      <w:pPr>
+        <w:ind w:left="1440" w:hanging="360"/>
+      </w:pPr>
+    </w:lvl>
+    <w:lvl w:ilvl="2" w:tplc="0809001B" w:tentative="1">
+      <w:start w:val="1"/>
+      <w:numFmt w:val="lowerRoman"/>
+      <w:lvlText w:val="%3."/>
+      <w:lvlJc w:val="right"/>
+      <w:pPr>
+        <w:ind w:left="2160" w:hanging="180"/>
+      </w:pPr>
+    </w:lvl>
+    <w:lvl w:ilvl="3" w:tplc="0809000F" w:tentative="1">
+      <w:start w:val="1"/>
+      <w:numFmt w:val="decimal"/>
+      <w:lvlText w:val="%4."/>
+      <w:lvlJc w:val="left"/>
+      <w:pPr>
+        <w:ind w:left="2880" w:hanging="360"/>
+      </w:pPr>
+    </w:lvl>
+    <w:lvl w:ilvl="4" w:tplc="08090019" w:tentative="1">
+      <w:start w:val="1"/>
+      <w:numFmt w:val="lowerLetter"/>
+      <w:lvlText w:val="%5."/>
+      <w:lvlJc w:val="left"/>
+      <w:pPr>
+        <w:ind w:left="3600" w:hanging="360"/>
+      </w:pPr>
+    </w:lvl>
+    <w:lvl w:ilvl="5" w:tplc="0809001B" w:tentative="1">
+      <w:start w:val="1"/>
+      <w:numFmt w:val="lowerRoman"/>
+      <w:lvlText w:val="%6."/>
+      <w:lvlJc w:val="right"/>
+      <w:pPr>
+        <w:ind w:left="4320" w:hanging="180"/>
+      </w:pPr>
+    </w:lvl>
+    <w:lvl w:ilvl="6" w:tplc="0809000F" w:tentative="1">
+      <w:start w:val="1"/>
+      <w:numFmt w:val="decimal"/>
+      <w:lvlText w:val="%7."/>
+      <w:lvlJc w:val="left"/>
+      <w:pPr>
+        <w:ind w:left="5040" w:hanging="360"/>
+      </w:pPr>
+    </w:lvl>
+    <w:lvl w:ilvl="7" w:tplc="08090019" w:tentative="1">
+      <w:start w:val="1"/>
+      <w:numFmt w:val="lowerLetter"/>
+      <w:lvlText w:val="%8."/>
+      <w:lvlJc w:val="left"/>
+      <w:pPr>
+        <w:ind w:left="5760" w:hanging="360"/>
+      </w:pPr>
+    </w:lvl>
+    <w:lvl w:ilvl="8" w:tplc="0809001B" w:tentative="1">
+      <w:start w:val="1"/>
+      <w:numFmt w:val="lowerRoman"/>
+      <w:lvlText w:val="%9."/>
+      <w:lvlJc w:val="right"/>
+      <w:pPr>
+        <w:ind w:left="6480" w:hanging="180"/>
+      </w:pPr>
+    </w:lvl>
+  </w:abstractNum>
+  <w:abstractNum w:abstractNumId="21">
     <w:nsid w:val="2DAC49A0"/>
     <w:multiLevelType w:val="multilevel"/>
     <w:tmpl w:val="AA725A24"/>
@@ -8535,7 +9837,7 @@
       </w:pPr>
     </w:lvl>
   </w:abstractNum>
-  <w:abstractNum w:abstractNumId="20">
+  <w:abstractNum w:abstractNumId="22">
     <w:nsid w:val="2E552DFD"/>
     <w:multiLevelType w:val="hybridMultilevel"/>
     <w:tmpl w:val="DED8B40E"/>
@@ -8621,7 +9923,7 @@
       </w:pPr>
     </w:lvl>
   </w:abstractNum>
-  <w:abstractNum w:abstractNumId="21">
+  <w:abstractNum w:abstractNumId="23">
     <w:nsid w:val="343E6DDF"/>
     <w:multiLevelType w:val="hybridMultilevel"/>
     <w:tmpl w:val="888018A4"/>
@@ -8707,7 +10009,7 @@
       </w:pPr>
     </w:lvl>
   </w:abstractNum>
-  <w:abstractNum w:abstractNumId="22">
+  <w:abstractNum w:abstractNumId="24">
     <w:nsid w:val="3A714522"/>
     <w:multiLevelType w:val="hybridMultilevel"/>
     <w:tmpl w:val="BC58364C"/>
@@ -8793,7 +10095,7 @@
       </w:pPr>
     </w:lvl>
   </w:abstractNum>
-  <w:abstractNum w:abstractNumId="23">
+  <w:abstractNum w:abstractNumId="25">
     <w:nsid w:val="40D578B7"/>
     <w:multiLevelType w:val="hybridMultilevel"/>
     <w:tmpl w:val="932460D2"/>
@@ -8882,7 +10184,7 @@
       </w:pPr>
     </w:lvl>
   </w:abstractNum>
-  <w:abstractNum w:abstractNumId="24">
+  <w:abstractNum w:abstractNumId="26">
     <w:nsid w:val="48663762"/>
     <w:multiLevelType w:val="hybridMultilevel"/>
     <w:tmpl w:val="B3704B70"/>
@@ -8968,7 +10270,7 @@
       </w:pPr>
     </w:lvl>
   </w:abstractNum>
-  <w:abstractNum w:abstractNumId="25">
+  <w:abstractNum w:abstractNumId="27">
     <w:nsid w:val="4BD74592"/>
     <w:multiLevelType w:val="multilevel"/>
     <w:tmpl w:val="F1222C6E"/>
@@ -9078,7 +10380,7 @@
       </w:pPr>
     </w:lvl>
   </w:abstractNum>
-  <w:abstractNum w:abstractNumId="26">
+  <w:abstractNum w:abstractNumId="28">
     <w:nsid w:val="54D7146C"/>
     <w:multiLevelType w:val="hybridMultilevel"/>
     <w:tmpl w:val="38BE6372"/>
@@ -9191,7 +10493,7 @@
       </w:rPr>
     </w:lvl>
   </w:abstractNum>
-  <w:abstractNum w:abstractNumId="27">
+  <w:abstractNum w:abstractNumId="29">
     <w:nsid w:val="57E95C50"/>
     <w:multiLevelType w:val="hybridMultilevel"/>
     <w:tmpl w:val="AED6F0A0"/>
@@ -9304,7 +10606,7 @@
       </w:rPr>
     </w:lvl>
   </w:abstractNum>
-  <w:abstractNum w:abstractNumId="28">
+  <w:abstractNum w:abstractNumId="30">
     <w:nsid w:val="5F6C7427"/>
     <w:multiLevelType w:val="multilevel"/>
     <w:tmpl w:val="12C44240"/>
@@ -9447,7 +10749,120 @@
       </w:rPr>
     </w:lvl>
   </w:abstractNum>
-  <w:abstractNum w:abstractNumId="29">
+  <w:abstractNum w:abstractNumId="31">
+    <w:nsid w:val="60D527AA"/>
+    <w:multiLevelType w:val="hybridMultilevel"/>
+    <w:tmpl w:val="B072B986"/>
+    <w:lvl w:ilvl="0" w:tplc="53B816F8">
+      <w:start w:val="19"/>
+      <w:numFmt w:val="bullet"/>
+      <w:lvlText w:val="-"/>
+      <w:lvlJc w:val="left"/>
+      <w:pPr>
+        <w:ind w:left="720" w:hanging="360"/>
+      </w:pPr>
+      <w:rPr>
+        <w:rFonts w:ascii="cmr10" w:eastAsia="Times New Roman" w:hAnsi="cmr10" w:cs="Times New Roman" w:hint="default"/>
+      </w:rPr>
+    </w:lvl>
+    <w:lvl w:ilvl="1" w:tplc="08090003">
+      <w:start w:val="1"/>
+      <w:numFmt w:val="bullet"/>
+      <w:lvlText w:val="o"/>
+      <w:lvlJc w:val="left"/>
+      <w:pPr>
+        <w:ind w:left="1440" w:hanging="360"/>
+      </w:pPr>
+      <w:rPr>
+        <w:rFonts w:ascii="Courier New" w:hAnsi="Courier New" w:cs="Courier New" w:hint="default"/>
+      </w:rPr>
+    </w:lvl>
+    <w:lvl w:ilvl="2" w:tplc="08090005" w:tentative="1">
+      <w:start w:val="1"/>
+      <w:numFmt w:val="bullet"/>
+      <w:lvlText w:val=""/>
+      <w:lvlJc w:val="left"/>
+      <w:pPr>
+        <w:ind w:left="2160" w:hanging="360"/>
+      </w:pPr>
+      <w:rPr>
+        <w:rFonts w:ascii="Wingdings" w:hAnsi="Wingdings" w:hint="default"/>
+      </w:rPr>
+    </w:lvl>
+    <w:lvl w:ilvl="3" w:tplc="08090001" w:tentative="1">
+      <w:start w:val="1"/>
+      <w:numFmt w:val="bullet"/>
+      <w:lvlText w:val=""/>
+      <w:lvlJc w:val="left"/>
+      <w:pPr>
+        <w:ind w:left="2880" w:hanging="360"/>
+      </w:pPr>
+      <w:rPr>
+        <w:rFonts w:ascii="Symbol" w:hAnsi="Symbol" w:hint="default"/>
+      </w:rPr>
+    </w:lvl>
+    <w:lvl w:ilvl="4" w:tplc="08090003" w:tentative="1">
+      <w:start w:val="1"/>
+      <w:numFmt w:val="bullet"/>
+      <w:lvlText w:val="o"/>
+      <w:lvlJc w:val="left"/>
+      <w:pPr>
+        <w:ind w:left="3600" w:hanging="360"/>
+      </w:pPr>
+      <w:rPr>
+        <w:rFonts w:ascii="Courier New" w:hAnsi="Courier New" w:cs="Courier New" w:hint="default"/>
+      </w:rPr>
+    </w:lvl>
+    <w:lvl w:ilvl="5" w:tplc="08090005" w:tentative="1">
+      <w:start w:val="1"/>
+      <w:numFmt w:val="bullet"/>
+      <w:lvlText w:val=""/>
+      <w:lvlJc w:val="left"/>
+      <w:pPr>
+        <w:ind w:left="4320" w:hanging="360"/>
+      </w:pPr>
+      <w:rPr>
+        <w:rFonts w:ascii="Wingdings" w:hAnsi="Wingdings" w:hint="default"/>
+      </w:rPr>
+    </w:lvl>
+    <w:lvl w:ilvl="6" w:tplc="08090001" w:tentative="1">
+      <w:start w:val="1"/>
+      <w:numFmt w:val="bullet"/>
+      <w:lvlText w:val=""/>
+      <w:lvlJc w:val="left"/>
+      <w:pPr>
+        <w:ind w:left="5040" w:hanging="360"/>
+      </w:pPr>
+      <w:rPr>
+        <w:rFonts w:ascii="Symbol" w:hAnsi="Symbol" w:hint="default"/>
+      </w:rPr>
+    </w:lvl>
+    <w:lvl w:ilvl="7" w:tplc="08090003" w:tentative="1">
+      <w:start w:val="1"/>
+      <w:numFmt w:val="bullet"/>
+      <w:lvlText w:val="o"/>
+      <w:lvlJc w:val="left"/>
+      <w:pPr>
+        <w:ind w:left="5760" w:hanging="360"/>
+      </w:pPr>
+      <w:rPr>
+        <w:rFonts w:ascii="Courier New" w:hAnsi="Courier New" w:cs="Courier New" w:hint="default"/>
+      </w:rPr>
+    </w:lvl>
+    <w:lvl w:ilvl="8" w:tplc="08090005" w:tentative="1">
+      <w:start w:val="1"/>
+      <w:numFmt w:val="bullet"/>
+      <w:lvlText w:val=""/>
+      <w:lvlJc w:val="left"/>
+      <w:pPr>
+        <w:ind w:left="6480" w:hanging="360"/>
+      </w:pPr>
+      <w:rPr>
+        <w:rFonts w:ascii="Wingdings" w:hAnsi="Wingdings" w:hint="default"/>
+      </w:rPr>
+    </w:lvl>
+  </w:abstractNum>
+  <w:abstractNum w:abstractNumId="32">
     <w:nsid w:val="6D6D4840"/>
     <w:multiLevelType w:val="hybridMultilevel"/>
     <w:tmpl w:val="E8E2A38E"/>
@@ -9560,7 +10975,7 @@
       </w:rPr>
     </w:lvl>
   </w:abstractNum>
-  <w:abstractNum w:abstractNumId="30">
+  <w:abstractNum w:abstractNumId="33">
     <w:nsid w:val="6D897D78"/>
     <w:multiLevelType w:val="hybridMultilevel"/>
     <w:tmpl w:val="9460CAD4"/>
@@ -9646,7 +11061,7 @@
       </w:pPr>
     </w:lvl>
   </w:abstractNum>
-  <w:abstractNum w:abstractNumId="31">
+  <w:abstractNum w:abstractNumId="34">
     <w:nsid w:val="6F9E5CAC"/>
     <w:multiLevelType w:val="multilevel"/>
     <w:tmpl w:val="E45E8E5C"/>
@@ -9786,7 +11201,7 @@
       </w:rPr>
     </w:lvl>
   </w:abstractNum>
-  <w:abstractNum w:abstractNumId="32">
+  <w:abstractNum w:abstractNumId="35">
     <w:nsid w:val="714A751B"/>
     <w:multiLevelType w:val="hybridMultilevel"/>
     <w:tmpl w:val="993C2756"/>
@@ -9899,7 +11314,7 @@
       </w:rPr>
     </w:lvl>
   </w:abstractNum>
-  <w:abstractNum w:abstractNumId="33">
+  <w:abstractNum w:abstractNumId="36">
     <w:nsid w:val="72D513CF"/>
     <w:multiLevelType w:val="hybridMultilevel"/>
     <w:tmpl w:val="21DC61B2"/>
@@ -10013,13 +11428,13 @@
     </w:lvl>
   </w:abstractNum>
   <w:num w:numId="1">
-    <w:abstractNumId w:val="18"/>
+    <w:abstractNumId w:val="19"/>
   </w:num>
   <w:num w:numId="2">
-    <w:abstractNumId w:val="28"/>
+    <w:abstractNumId w:val="30"/>
   </w:num>
   <w:num w:numId="3">
-    <w:abstractNumId w:val="31"/>
+    <w:abstractNumId w:val="34"/>
   </w:num>
   <w:num w:numId="4">
     <w:abstractNumId w:val="5"/>
@@ -10052,28 +11467,28 @@
     <w:abstractNumId w:val="0"/>
   </w:num>
   <w:num w:numId="14">
-    <w:abstractNumId w:val="16"/>
+    <w:abstractNumId w:val="17"/>
   </w:num>
   <w:num w:numId="15">
     <w:abstractNumId w:val="14"/>
   </w:num>
   <w:num w:numId="16">
-    <w:abstractNumId w:val="25"/>
+    <w:abstractNumId w:val="27"/>
   </w:num>
   <w:num w:numId="17">
-    <w:abstractNumId w:val="20"/>
+    <w:abstractNumId w:val="22"/>
   </w:num>
   <w:num w:numId="18">
-    <w:abstractNumId w:val="33"/>
+    <w:abstractNumId w:val="36"/>
   </w:num>
   <w:num w:numId="19">
-    <w:abstractNumId w:val="17"/>
+    <w:abstractNumId w:val="18"/>
   </w:num>
   <w:num w:numId="20">
-    <w:abstractNumId w:val="32"/>
+    <w:abstractNumId w:val="35"/>
   </w:num>
   <w:num w:numId="21">
-    <w:abstractNumId w:val="24"/>
+    <w:abstractNumId w:val="26"/>
   </w:num>
   <w:num w:numId="22">
     <w:abstractNumId w:val="10"/>
@@ -10082,13 +11497,13 @@
     <w:abstractNumId w:val="12"/>
   </w:num>
   <w:num w:numId="24">
-    <w:abstractNumId w:val="21"/>
+    <w:abstractNumId w:val="23"/>
   </w:num>
   <w:num w:numId="25">
-    <w:abstractNumId w:val="22"/>
+    <w:abstractNumId w:val="24"/>
   </w:num>
   <w:num w:numId="26">
-    <w:abstractNumId w:val="30"/>
+    <w:abstractNumId w:val="33"/>
   </w:num>
   <w:num w:numId="27">
     <w:abstractNumId w:val="11"/>
@@ -10097,22 +11512,22 @@
     <w:abstractNumId w:val="13"/>
   </w:num>
   <w:num w:numId="29">
+    <w:abstractNumId w:val="32"/>
+  </w:num>
+  <w:num w:numId="30">
     <w:abstractNumId w:val="29"/>
   </w:num>
-  <w:num w:numId="30">
-    <w:abstractNumId w:val="27"/>
-  </w:num>
   <w:num w:numId="31">
-    <w:abstractNumId w:val="26"/>
+    <w:abstractNumId w:val="28"/>
   </w:num>
   <w:num w:numId="32">
     <w:abstractNumId w:val="15"/>
   </w:num>
   <w:num w:numId="33">
-    <w:abstractNumId w:val="23"/>
+    <w:abstractNumId w:val="25"/>
   </w:num>
   <w:num w:numId="34">
-    <w:abstractNumId w:val="28"/>
+    <w:abstractNumId w:val="30"/>
     <w:lvlOverride w:ilvl="0">
       <w:startOverride w:val="1"/>
     </w:lvlOverride>
@@ -10142,10 +11557,10 @@
     </w:lvlOverride>
   </w:num>
   <w:num w:numId="35">
-    <w:abstractNumId w:val="19"/>
+    <w:abstractNumId w:val="21"/>
   </w:num>
   <w:num w:numId="36">
-    <w:abstractNumId w:val="19"/>
+    <w:abstractNumId w:val="21"/>
     <w:lvlOverride w:ilvl="1">
       <w:lvl w:ilvl="1">
         <w:numFmt w:val="upperLetter"/>
@@ -10155,7 +11570,7 @@
     </w:lvlOverride>
   </w:num>
   <w:num w:numId="37">
-    <w:abstractNumId w:val="19"/>
+    <w:abstractNumId w:val="21"/>
     <w:lvlOverride w:ilvl="1">
       <w:lvl w:ilvl="1">
         <w:numFmt w:val="bullet"/>
@@ -10173,6 +11588,18 @@
         </w:rPr>
       </w:lvl>
     </w:lvlOverride>
+  </w:num>
+  <w:num w:numId="38">
+    <w:abstractNumId w:val="16"/>
+  </w:num>
+  <w:num w:numId="39">
+    <w:abstractNumId w:val="30"/>
+  </w:num>
+  <w:num w:numId="40">
+    <w:abstractNumId w:val="20"/>
+  </w:num>
+  <w:num w:numId="41">
+    <w:abstractNumId w:val="31"/>
   </w:num>
 </w:numbering>
 </file>
@@ -10600,7 +12027,6 @@
         <w:numId w:val="2"/>
       </w:numPr>
       <w:tabs>
-        <w:tab w:val="clear" w:pos="360"/>
         <w:tab w:val="left" w:pos="482"/>
       </w:tabs>
       <w:spacing w:before="360" w:after="180" w:line="312" w:lineRule="auto"/>
@@ -12257,7 +13683,7 @@
 </file>
 
 <file path=customXml/itemProps1.xml><?xml version="1.0" encoding="utf-8"?>
-<ds:datastoreItem xmlns:ds="http://schemas.openxmlformats.org/officeDocument/2006/customXml" ds:itemID="{CEE0DF47-E354-914D-B483-47C15DFE0F6D}">
+<ds:datastoreItem xmlns:ds="http://schemas.openxmlformats.org/officeDocument/2006/customXml" ds:itemID="{7A5BCCB7-4D69-9A4B-9367-02960F969084}">
   <ds:schemaRefs>
     <ds:schemaRef ds:uri="http://schemas.openxmlformats.org/officeDocument/2006/bibliography"/>
   </ds:schemaRefs>

</xml_diff>